<commit_message>
Actualice el word de LanTimes, me queda hacer sus subconsultas y la consulta avanzada
</commit_message>
<xml_diff>
--- a/MultiDB/Lan Times MultiDB.docx
+++ b/MultiDB/Lan Times MultiDB.docx
@@ -1,6 +1,6 @@
 
 <file path=word/document.xml><?xml version="1.0" encoding="utf-8"?>
-<w:document xmlns:wpc="http://schemas.microsoft.com/office/word/2010/wordprocessingCanvas" xmlns:cx="http://schemas.microsoft.com/office/drawing/2014/chartex" xmlns:cx1="http://schemas.microsoft.com/office/drawing/2015/9/8/chartex" xmlns:mc="http://schemas.openxmlformats.org/markup-compatibility/2006" xmlns:o="urn:schemas-microsoft-com:office:office" xmlns:r="http://schemas.openxmlformats.org/officeDocument/2006/relationships" xmlns:m="http://schemas.openxmlformats.org/officeDocument/2006/math" xmlns:v="urn:schemas-microsoft-com:vml" xmlns:wp14="http://schemas.microsoft.com/office/word/2010/wordprocessingDrawing" xmlns:wp="http://schemas.openxmlformats.org/drawingml/2006/wordprocessingDrawing" xmlns:w10="urn:schemas-microsoft-com:office:word" xmlns:w="http://schemas.openxmlformats.org/wordprocessingml/2006/main" xmlns:w14="http://schemas.microsoft.com/office/word/2010/wordml" xmlns:w15="http://schemas.microsoft.com/office/word/2012/wordml" xmlns:w16se="http://schemas.microsoft.com/office/word/2015/wordml/symex" xmlns:wpg="http://schemas.microsoft.com/office/word/2010/wordprocessingGroup" xmlns:wpi="http://schemas.microsoft.com/office/word/2010/wordprocessingInk" xmlns:wne="http://schemas.microsoft.com/office/word/2006/wordml" xmlns:wps="http://schemas.microsoft.com/office/word/2010/wordprocessingShape" mc:Ignorable="w14 w15 w16se wp14">
+<w:document xmlns:wpc="http://schemas.microsoft.com/office/word/2010/wordprocessingCanvas" xmlns:cx="http://schemas.microsoft.com/office/drawing/2014/chartex" xmlns:cx1="http://schemas.microsoft.com/office/drawing/2015/9/8/chartex" xmlns:cx2="http://schemas.microsoft.com/office/drawing/2015/10/21/chartex" xmlns:cx3="http://schemas.microsoft.com/office/drawing/2016/5/9/chartex" xmlns:cx4="http://schemas.microsoft.com/office/drawing/2016/5/10/chartex" xmlns:cx5="http://schemas.microsoft.com/office/drawing/2016/5/11/chartex" xmlns:cx6="http://schemas.microsoft.com/office/drawing/2016/5/12/chartex" xmlns:cx7="http://schemas.microsoft.com/office/drawing/2016/5/13/chartex" xmlns:cx8="http://schemas.microsoft.com/office/drawing/2016/5/14/chartex" xmlns:mc="http://schemas.openxmlformats.org/markup-compatibility/2006" xmlns:aink="http://schemas.microsoft.com/office/drawing/2016/ink" xmlns:am3d="http://schemas.microsoft.com/office/drawing/2017/model3d" xmlns:o="urn:schemas-microsoft-com:office:office" xmlns:oel="http://schemas.microsoft.com/office/2019/extlst" xmlns:r="http://schemas.openxmlformats.org/officeDocument/2006/relationships" xmlns:m="http://schemas.openxmlformats.org/officeDocument/2006/math" xmlns:v="urn:schemas-microsoft-com:vml" xmlns:wp14="http://schemas.microsoft.com/office/word/2010/wordprocessingDrawing" xmlns:wp="http://schemas.openxmlformats.org/drawingml/2006/wordprocessingDrawing" xmlns:w10="urn:schemas-microsoft-com:office:word" xmlns:w="http://schemas.openxmlformats.org/wordprocessingml/2006/main" xmlns:w14="http://schemas.microsoft.com/office/word/2010/wordml" xmlns:w15="http://schemas.microsoft.com/office/word/2012/wordml" xmlns:w16cex="http://schemas.microsoft.com/office/word/2018/wordml/cex" xmlns:w16cid="http://schemas.microsoft.com/office/word/2016/wordml/cid" xmlns:w16="http://schemas.microsoft.com/office/word/2018/wordml" xmlns:w16du="http://schemas.microsoft.com/office/word/2023/wordml/word16du" xmlns:w16sdtdh="http://schemas.microsoft.com/office/word/2020/wordml/sdtdatahash" xmlns:w16se="http://schemas.microsoft.com/office/word/2015/wordml/symex" xmlns:wpg="http://schemas.microsoft.com/office/word/2010/wordprocessingGroup" xmlns:wpi="http://schemas.microsoft.com/office/word/2010/wordprocessingInk" xmlns:wne="http://schemas.microsoft.com/office/word/2006/wordml" xmlns:wps="http://schemas.microsoft.com/office/word/2010/wordprocessingShape" mc:Ignorable="w14 w15 w16se w16cid w16 w16cex w16sdtdh w16du wp14">
   <w:body>
     <w:p>
       <w:pPr>
@@ -19,12 +19,94 @@
           <w:u w:val="single"/>
           <w:lang w:val="es-ES"/>
         </w:rPr>
+        <w:t>Modelo de Datos</w:t>
+      </w:r>
+    </w:p>
+    <w:p>
+      <w:pPr>
+        <w:rPr>
+          <w:bCs/>
+          <w:iCs/>
+          <w:lang w:val="es-ES"/>
+        </w:rPr>
+      </w:pPr>
+      <w:r>
+        <w:rPr>
+          <w:bCs/>
+          <w:iCs/>
+          <w:noProof/>
+          <w:lang w:val="es-ES"/>
+        </w:rPr>
+        <w:drawing>
+          <wp:inline distT="0" distB="0" distL="0" distR="0" wp14:anchorId="55A471BE" wp14:editId="08476927">
+            <wp:extent cx="6223000" cy="3709236"/>
+            <wp:effectExtent l="0" t="0" r="6350" b="5715"/>
+            <wp:docPr id="1723991282" name="Picture 1"/>
+            <wp:cNvGraphicFramePr>
+              <a:graphicFrameLocks xmlns:a="http://schemas.openxmlformats.org/drawingml/2006/main" noChangeAspect="1"/>
+            </wp:cNvGraphicFramePr>
+            <a:graphic xmlns:a="http://schemas.openxmlformats.org/drawingml/2006/main">
+              <a:graphicData uri="http://schemas.openxmlformats.org/drawingml/2006/picture">
+                <pic:pic xmlns:pic="http://schemas.openxmlformats.org/drawingml/2006/picture">
+                  <pic:nvPicPr>
+                    <pic:cNvPr id="0" name="Picture 2"/>
+                    <pic:cNvPicPr>
+                      <a:picLocks noChangeAspect="1" noChangeArrowheads="1"/>
+                    </pic:cNvPicPr>
+                  </pic:nvPicPr>
+                  <pic:blipFill>
+                    <a:blip r:embed="rId5">
+                      <a:extLst>
+                        <a:ext uri="{28A0092B-C50C-407E-A947-70E740481C1C}">
+                          <a14:useLocalDpi xmlns:a14="http://schemas.microsoft.com/office/drawing/2010/main" val="0"/>
+                        </a:ext>
+                      </a:extLst>
+                    </a:blip>
+                    <a:srcRect/>
+                    <a:stretch>
+                      <a:fillRect/>
+                    </a:stretch>
+                  </pic:blipFill>
+                  <pic:spPr bwMode="auto">
+                    <a:xfrm>
+                      <a:off x="0" y="0"/>
+                      <a:ext cx="6235021" cy="3716401"/>
+                    </a:xfrm>
+                    <a:prstGeom prst="rect">
+                      <a:avLst/>
+                    </a:prstGeom>
+                    <a:noFill/>
+                  </pic:spPr>
+                </pic:pic>
+              </a:graphicData>
+            </a:graphic>
+          </wp:inline>
+        </w:drawing>
+      </w:r>
+    </w:p>
+    <w:p>
+      <w:pPr>
+        <w:jc w:val="center"/>
+        <w:rPr>
+          <w:b/>
+          <w:i/>
+          <w:u w:val="single"/>
+          <w:lang w:val="es-ES"/>
+        </w:rPr>
+      </w:pPr>
+      <w:r>
+        <w:rPr>
+          <w:b/>
+          <w:i/>
+          <w:u w:val="single"/>
+          <w:lang w:val="es-ES"/>
+        </w:rPr>
         <w:t>Consultas simples</w:t>
       </w:r>
     </w:p>
     <w:p>
       <w:pPr>
-        <w:pStyle w:val="Prrafodelista"/>
+        <w:pStyle w:val="ListParagraph"/>
         <w:numPr>
           <w:ilvl w:val="0"/>
           <w:numId w:val="1"/>
@@ -37,12 +119,30 @@
         <w:rPr>
           <w:lang w:val="es-ES"/>
         </w:rPr>
+        <w:t>Listar ciudad,objetivo y ventas reales de las oficinas de ventas.</w:t>
+      </w:r>
+      <w:r>
+        <w:rPr>
+          <w:lang w:val="es-ES"/>
+        </w:rPr>
+        <w:br/>
+      </w:r>
+      <w:r>
+        <w:rPr>
+          <w:lang w:val="es-ES"/>
+        </w:rPr>
+        <w:br/>
+      </w:r>
+      <w:r>
+        <w:rPr>
+          <w:lang w:val="es-ES"/>
+        </w:rPr>
         <w:t>SELECT ciudad, objetivo, ventas</w:t>
       </w:r>
     </w:p>
     <w:p>
       <w:pPr>
-        <w:pStyle w:val="Prrafodelista"/>
+        <w:pStyle w:val="ListParagraph"/>
         <w:rPr>
           <w:lang w:val="es-ES"/>
         </w:rPr>
@@ -56,15 +156,15 @@
     </w:p>
     <w:p>
       <w:pPr>
-        <w:pStyle w:val="Prrafodelista"/>
-        <w:rPr>
-          <w:lang w:val="es-ES"/>
-        </w:rPr>
-      </w:pPr>
-    </w:p>
-    <w:p>
-      <w:pPr>
-        <w:pStyle w:val="Prrafodelista"/>
+        <w:pStyle w:val="ListParagraph"/>
+        <w:rPr>
+          <w:lang w:val="es-ES"/>
+        </w:rPr>
+      </w:pPr>
+    </w:p>
+    <w:p>
+      <w:pPr>
+        <w:pStyle w:val="ListParagraph"/>
         <w:numPr>
           <w:ilvl w:val="0"/>
           <w:numId w:val="1"/>
@@ -77,12 +177,30 @@
         <w:rPr>
           <w:lang w:val="es-ES"/>
         </w:rPr>
+        <w:t>Listar ciudad, objetivo y ventas reales de las oficinas de la región Oeste.</w:t>
+      </w:r>
+      <w:r>
+        <w:rPr>
+          <w:lang w:val="es-ES"/>
+        </w:rPr>
+        <w:br/>
+      </w:r>
+      <w:r>
+        <w:rPr>
+          <w:lang w:val="es-ES"/>
+        </w:rPr>
+        <w:br/>
+      </w:r>
+      <w:r>
+        <w:rPr>
+          <w:lang w:val="es-ES"/>
+        </w:rPr>
         <w:t>SELECT ciudad, objetivo, ventas</w:t>
       </w:r>
     </w:p>
     <w:p>
       <w:pPr>
-        <w:pStyle w:val="Prrafodelista"/>
+        <w:pStyle w:val="ListParagraph"/>
         <w:rPr>
           <w:lang w:val="es-ES"/>
         </w:rPr>
@@ -96,7 +214,7 @@
     </w:p>
     <w:p>
       <w:pPr>
-        <w:pStyle w:val="Prrafodelista"/>
+        <w:pStyle w:val="ListParagraph"/>
         <w:rPr>
           <w:lang w:val="es-ES"/>
         </w:rPr>
@@ -110,15 +228,15 @@
     </w:p>
     <w:p>
       <w:pPr>
-        <w:pStyle w:val="Prrafodelista"/>
-        <w:rPr>
-          <w:lang w:val="es-ES"/>
-        </w:rPr>
-      </w:pPr>
-    </w:p>
-    <w:p>
-      <w:pPr>
-        <w:pStyle w:val="Prrafodelista"/>
+        <w:pStyle w:val="ListParagraph"/>
+        <w:rPr>
+          <w:lang w:val="es-ES"/>
+        </w:rPr>
+      </w:pPr>
+    </w:p>
+    <w:p>
+      <w:pPr>
+        <w:pStyle w:val="ListParagraph"/>
         <w:numPr>
           <w:ilvl w:val="0"/>
           <w:numId w:val="1"/>
@@ -131,12 +249,32 @@
         <w:rPr>
           <w:lang w:val="es-ES"/>
         </w:rPr>
+        <w:t>Listar ciudad,objetivo y ventas de las oficinas de la región Oeste cuyas ventas excedan a los objetivos. Mostrar en orden alfabético por ciudad.</w:t>
+      </w:r>
+      <w:r>
+        <w:rPr>
+          <w:lang w:val="es-ES"/>
+        </w:rPr>
+        <w:br/>
+      </w:r>
+    </w:p>
+    <w:p>
+      <w:pPr>
+        <w:pStyle w:val="ListParagraph"/>
+        <w:rPr>
+          <w:lang w:val="es-ES"/>
+        </w:rPr>
+      </w:pPr>
+      <w:r>
+        <w:rPr>
+          <w:lang w:val="es-ES"/>
+        </w:rPr>
         <w:t>SELECT ciudad, objetivo, ventas</w:t>
       </w:r>
     </w:p>
     <w:p>
       <w:pPr>
-        <w:pStyle w:val="Prrafodelista"/>
+        <w:pStyle w:val="ListParagraph"/>
         <w:rPr>
           <w:lang w:val="es-ES"/>
         </w:rPr>
@@ -150,7 +288,7 @@
     </w:p>
     <w:p>
       <w:pPr>
-        <w:pStyle w:val="Prrafodelista"/>
+        <w:pStyle w:val="ListParagraph"/>
         <w:rPr>
           <w:lang w:val="es-ES"/>
         </w:rPr>
@@ -164,7 +302,7 @@
     </w:p>
     <w:p>
       <w:pPr>
-        <w:pStyle w:val="Prrafodelista"/>
+        <w:pStyle w:val="ListParagraph"/>
         <w:rPr>
           <w:lang w:val="es-ES"/>
         </w:rPr>
@@ -178,15 +316,15 @@
     </w:p>
     <w:p>
       <w:pPr>
-        <w:pStyle w:val="Prrafodelista"/>
-        <w:rPr>
-          <w:lang w:val="es-ES"/>
-        </w:rPr>
-      </w:pPr>
-    </w:p>
-    <w:p>
-      <w:pPr>
-        <w:pStyle w:val="Prrafodelista"/>
+        <w:pStyle w:val="ListParagraph"/>
+        <w:rPr>
+          <w:lang w:val="es-ES"/>
+        </w:rPr>
+      </w:pPr>
+    </w:p>
+    <w:p>
+      <w:pPr>
+        <w:pStyle w:val="ListParagraph"/>
         <w:numPr>
           <w:ilvl w:val="0"/>
           <w:numId w:val="1"/>
@@ -199,12 +337,30 @@
         <w:rPr>
           <w:lang w:val="es-ES"/>
         </w:rPr>
+        <w:t>Muestre que sucederá si se eleva la cuota de cada vendedor un 3% de sus ventas anuales. Mostrar nombre del vendedor, cuota y "cuota elevada"</w:t>
+      </w:r>
+      <w:r>
+        <w:rPr>
+          <w:lang w:val="es-ES"/>
+        </w:rPr>
+        <w:br/>
+      </w:r>
+      <w:r>
+        <w:rPr>
+          <w:lang w:val="es-ES"/>
+        </w:rPr>
+        <w:br/>
+      </w:r>
+      <w:r>
+        <w:rPr>
+          <w:lang w:val="es-ES"/>
+        </w:rPr>
         <w:t>SELECT nombre, cuota, (cuota + ventas * 0.03) AS 'cuota elevada'</w:t>
       </w:r>
     </w:p>
     <w:p>
       <w:pPr>
-        <w:pStyle w:val="Prrafodelista"/>
+        <w:pStyle w:val="ListParagraph"/>
         <w:rPr>
           <w:lang w:val="es-ES"/>
         </w:rPr>
@@ -218,15 +374,15 @@
     </w:p>
     <w:p>
       <w:pPr>
-        <w:pStyle w:val="Prrafodelista"/>
-        <w:rPr>
-          <w:lang w:val="es-ES"/>
-        </w:rPr>
-      </w:pPr>
-    </w:p>
-    <w:p>
-      <w:pPr>
-        <w:pStyle w:val="Prrafodelista"/>
+        <w:pStyle w:val="ListParagraph"/>
+        <w:rPr>
+          <w:lang w:val="es-ES"/>
+        </w:rPr>
+      </w:pPr>
+    </w:p>
+    <w:p>
+      <w:pPr>
+        <w:pStyle w:val="ListParagraph"/>
         <w:numPr>
           <w:ilvl w:val="0"/>
           <w:numId w:val="1"/>
@@ -239,12 +395,30 @@
         <w:rPr>
           <w:lang w:val="es-ES"/>
         </w:rPr>
+        <w:t>Listar ciudad,ventas y objetivo de las oficinas cuyas ventas están por debajo del 80% del objetivo.</w:t>
+      </w:r>
+      <w:r>
+        <w:rPr>
+          <w:lang w:val="es-ES"/>
+        </w:rPr>
+        <w:br/>
+      </w:r>
+      <w:r>
+        <w:rPr>
+          <w:lang w:val="es-ES"/>
+        </w:rPr>
+        <w:br/>
+      </w:r>
+      <w:r>
+        <w:rPr>
+          <w:lang w:val="es-ES"/>
+        </w:rPr>
         <w:t>SELECT ciudad, objetivo, ventas</w:t>
       </w:r>
     </w:p>
     <w:p>
       <w:pPr>
-        <w:pStyle w:val="Prrafodelista"/>
+        <w:pStyle w:val="ListParagraph"/>
         <w:rPr>
           <w:lang w:val="es-ES"/>
         </w:rPr>
@@ -258,7 +432,7 @@
     </w:p>
     <w:p>
       <w:pPr>
-        <w:pStyle w:val="Prrafodelista"/>
+        <w:pStyle w:val="ListParagraph"/>
         <w:rPr>
           <w:lang w:val="es-ES"/>
         </w:rPr>
@@ -272,15 +446,15 @@
     </w:p>
     <w:p>
       <w:pPr>
-        <w:pStyle w:val="Prrafodelista"/>
-        <w:rPr>
-          <w:lang w:val="es-ES"/>
-        </w:rPr>
-      </w:pPr>
-    </w:p>
-    <w:p>
-      <w:pPr>
-        <w:pStyle w:val="Prrafodelista"/>
+        <w:pStyle w:val="ListParagraph"/>
+        <w:rPr>
+          <w:lang w:val="es-ES"/>
+        </w:rPr>
+      </w:pPr>
+    </w:p>
+    <w:p>
+      <w:pPr>
+        <w:pStyle w:val="ListParagraph"/>
         <w:numPr>
           <w:ilvl w:val="0"/>
           <w:numId w:val="1"/>
@@ -293,12 +467,30 @@
         <w:rPr>
           <w:lang w:val="es-ES"/>
         </w:rPr>
+        <w:t>Listar el nombre de los vendedores que tienen una oficina asignada.</w:t>
+      </w:r>
+      <w:r>
+        <w:rPr>
+          <w:lang w:val="es-ES"/>
+        </w:rPr>
+        <w:br/>
+      </w:r>
+      <w:r>
+        <w:rPr>
+          <w:lang w:val="es-ES"/>
+        </w:rPr>
+        <w:br/>
+      </w:r>
+      <w:r>
+        <w:rPr>
+          <w:lang w:val="es-ES"/>
+        </w:rPr>
         <w:t>SELECT nombre</w:t>
       </w:r>
     </w:p>
     <w:p>
       <w:pPr>
-        <w:pStyle w:val="Prrafodelista"/>
+        <w:pStyle w:val="ListParagraph"/>
         <w:rPr>
           <w:lang w:val="es-ES"/>
         </w:rPr>
@@ -312,29 +504,29 @@
     </w:p>
     <w:p>
       <w:pPr>
-        <w:pStyle w:val="Prrafodelista"/>
-        <w:rPr>
-          <w:lang w:val="es-ES"/>
-        </w:rPr>
-      </w:pPr>
-      <w:r>
-        <w:rPr>
-          <w:lang w:val="es-ES"/>
+        <w:pStyle w:val="ListParagraph"/>
+        <w:rPr>
+          <w:lang w:val="en-US"/>
+        </w:rPr>
+      </w:pPr>
+      <w:r>
+        <w:rPr>
+          <w:lang w:val="en-US"/>
         </w:rPr>
         <w:t>WHERE oficina_rep IS NOT NULL</w:t>
       </w:r>
     </w:p>
     <w:p>
       <w:pPr>
-        <w:pStyle w:val="Prrafodelista"/>
-        <w:rPr>
-          <w:lang w:val="es-ES"/>
-        </w:rPr>
-      </w:pPr>
-    </w:p>
-    <w:p>
-      <w:pPr>
-        <w:pStyle w:val="Prrafodelista"/>
+        <w:pStyle w:val="ListParagraph"/>
+        <w:rPr>
+          <w:lang w:val="en-US"/>
+        </w:rPr>
+      </w:pPr>
+    </w:p>
+    <w:p>
+      <w:pPr>
+        <w:pStyle w:val="ListParagraph"/>
         <w:numPr>
           <w:ilvl w:val="0"/>
           <w:numId w:val="1"/>
@@ -347,12 +539,30 @@
         <w:rPr>
           <w:lang w:val="es-ES"/>
         </w:rPr>
+        <w:t>Listar el nombre de todos los vendedores que cumplan alguna de estas dos condiciones: 1)que trabajen en las oficinas 22,11 o 12 o que no tengan director y hayan sido contratados a partir de junio de 1988 2) están por encima de la cuota pero tienen ventas de $600.000 o menos</w:t>
+      </w:r>
+      <w:r>
+        <w:rPr>
+          <w:lang w:val="es-ES"/>
+        </w:rPr>
+        <w:br/>
+      </w:r>
+      <w:r>
+        <w:rPr>
+          <w:lang w:val="es-ES"/>
+        </w:rPr>
+        <w:br/>
+      </w:r>
+      <w:r>
+        <w:rPr>
+          <w:lang w:val="es-ES"/>
+        </w:rPr>
         <w:t>SELECT nombre</w:t>
       </w:r>
     </w:p>
     <w:p>
       <w:pPr>
-        <w:pStyle w:val="Prrafodelista"/>
+        <w:pStyle w:val="ListParagraph"/>
         <w:rPr>
           <w:lang w:val="es-ES"/>
         </w:rPr>
@@ -366,38 +576,17 @@
     </w:p>
     <w:p>
       <w:pPr>
-        <w:pStyle w:val="Prrafodelista"/>
-        <w:rPr>
-          <w:lang w:val="es-ES"/>
-        </w:rPr>
-      </w:pPr>
-      <w:r>
-        <w:rPr>
-          <w:lang w:val="es-ES"/>
+        <w:pStyle w:val="ListParagraph"/>
+        <w:rPr>
+          <w:lang w:val="en-US"/>
+        </w:rPr>
+      </w:pPr>
+      <w:r>
+        <w:rPr>
+          <w:lang w:val="en-US"/>
         </w:rPr>
         <w:t>WHERE ((oficina_rep IN (11, 12, 22)) OR ((director IS NULL) AND (contrato &gt;= '1-6-1988' ))) OR (ventas BETWEEN cuota AND 600000)</w:t>
       </w:r>
-    </w:p>
-    <w:p>
-      <w:pPr>
-        <w:rPr>
-          <w:lang w:val="es-ES"/>
-        </w:rPr>
-      </w:pPr>
-    </w:p>
-    <w:p>
-      <w:pPr>
-        <w:rPr>
-          <w:lang w:val="es-ES"/>
-        </w:rPr>
-      </w:pPr>
-    </w:p>
-    <w:p>
-      <w:pPr>
-        <w:rPr>
-          <w:lang w:val="es-ES"/>
-        </w:rPr>
-      </w:pPr>
     </w:p>
     <w:p>
       <w:pPr>
@@ -421,7 +610,7 @@
     </w:p>
     <w:p>
       <w:pPr>
-        <w:pStyle w:val="Prrafodelista"/>
+        <w:pStyle w:val="ListParagraph"/>
         <w:numPr>
           <w:ilvl w:val="0"/>
           <w:numId w:val="2"/>
@@ -434,48 +623,66 @@
         <w:rPr>
           <w:lang w:val="es-ES"/>
         </w:rPr>
+        <w:t>Listar todos los pedidos mostrando su número,importe, empresa y el límite de crédito del cliente.</w:t>
+      </w:r>
+      <w:r>
+        <w:rPr>
+          <w:lang w:val="es-ES"/>
+        </w:rPr>
+        <w:br/>
+      </w:r>
+      <w:r>
+        <w:rPr>
+          <w:lang w:val="es-ES"/>
+        </w:rPr>
+        <w:br/>
+      </w:r>
+      <w:r>
+        <w:rPr>
+          <w:lang w:val="es-ES"/>
+        </w:rPr>
         <w:t>SELECT P.num_pedido, P.importe, C.empresa, C.limite_credito</w:t>
       </w:r>
     </w:p>
     <w:p>
       <w:pPr>
-        <w:pStyle w:val="Prrafodelista"/>
-        <w:rPr>
-          <w:lang w:val="es-ES"/>
-        </w:rPr>
-      </w:pPr>
-      <w:r>
-        <w:rPr>
-          <w:lang w:val="es-ES"/>
+        <w:pStyle w:val="ListParagraph"/>
+        <w:rPr>
+          <w:lang w:val="en-US"/>
+        </w:rPr>
+      </w:pPr>
+      <w:r>
+        <w:rPr>
+          <w:lang w:val="en-US"/>
         </w:rPr>
         <w:t>FROM pedidos P</w:t>
       </w:r>
     </w:p>
     <w:p>
       <w:pPr>
-        <w:pStyle w:val="Prrafodelista"/>
-        <w:rPr>
-          <w:lang w:val="es-ES"/>
-        </w:rPr>
-      </w:pPr>
-      <w:r>
-        <w:rPr>
-          <w:lang w:val="es-ES"/>
+        <w:pStyle w:val="ListParagraph"/>
+        <w:rPr>
+          <w:lang w:val="en-US"/>
+        </w:rPr>
+      </w:pPr>
+      <w:r>
+        <w:rPr>
+          <w:lang w:val="en-US"/>
         </w:rPr>
         <w:t>JOIN clientes C ON (P.clie = C.num_clie)</w:t>
       </w:r>
     </w:p>
     <w:p>
       <w:pPr>
-        <w:pStyle w:val="Prrafodelista"/>
-        <w:rPr>
-          <w:lang w:val="es-ES"/>
-        </w:rPr>
-      </w:pPr>
-    </w:p>
-    <w:p>
-      <w:pPr>
-        <w:pStyle w:val="Prrafodelista"/>
+        <w:pStyle w:val="ListParagraph"/>
+        <w:rPr>
+          <w:lang w:val="en-US"/>
+        </w:rPr>
+      </w:pPr>
+    </w:p>
+    <w:p>
+      <w:pPr>
+        <w:pStyle w:val="ListParagraph"/>
         <w:numPr>
           <w:ilvl w:val="0"/>
           <w:numId w:val="2"/>
@@ -488,12 +695,30 @@
         <w:rPr>
           <w:lang w:val="es-ES"/>
         </w:rPr>
+        <w:t>Listar ciudad, nombres y títulos de sus directores para todas las oficinas</w:t>
+      </w:r>
+      <w:r>
+        <w:rPr>
+          <w:lang w:val="es-ES"/>
+        </w:rPr>
+        <w:br/>
+      </w:r>
+      <w:r>
+        <w:rPr>
+          <w:lang w:val="es-ES"/>
+        </w:rPr>
+        <w:br/>
+      </w:r>
+      <w:r>
+        <w:rPr>
+          <w:lang w:val="es-ES"/>
+        </w:rPr>
         <w:t>SELECT O.ciudad, R.nombre, R.titulo</w:t>
       </w:r>
     </w:p>
     <w:p>
       <w:pPr>
-        <w:pStyle w:val="Prrafodelista"/>
+        <w:pStyle w:val="ListParagraph"/>
         <w:rPr>
           <w:lang w:val="es-ES"/>
         </w:rPr>
@@ -507,7 +732,7 @@
     </w:p>
     <w:p>
       <w:pPr>
-        <w:pStyle w:val="Prrafodelista"/>
+        <w:pStyle w:val="ListParagraph"/>
         <w:rPr>
           <w:lang w:val="es-ES"/>
         </w:rPr>
@@ -521,15 +746,15 @@
     </w:p>
     <w:p>
       <w:pPr>
-        <w:pStyle w:val="Prrafodelista"/>
-        <w:rPr>
-          <w:lang w:val="es-ES"/>
-        </w:rPr>
-      </w:pPr>
-    </w:p>
-    <w:p>
-      <w:pPr>
-        <w:pStyle w:val="Prrafodelista"/>
+        <w:pStyle w:val="ListParagraph"/>
+        <w:rPr>
+          <w:lang w:val="es-ES"/>
+        </w:rPr>
+      </w:pPr>
+    </w:p>
+    <w:p>
+      <w:pPr>
+        <w:pStyle w:val="ListParagraph"/>
         <w:numPr>
           <w:ilvl w:val="0"/>
           <w:numId w:val="2"/>
@@ -542,48 +767,66 @@
         <w:rPr>
           <w:lang w:val="es-ES"/>
         </w:rPr>
+        <w:t>Listar número de pedido, importe y descripción del producto de todos los pedidos</w:t>
+      </w:r>
+      <w:r>
+        <w:rPr>
+          <w:lang w:val="es-ES"/>
+        </w:rPr>
+        <w:br/>
+      </w:r>
+      <w:r>
+        <w:rPr>
+          <w:lang w:val="es-ES"/>
+        </w:rPr>
+        <w:br/>
+      </w:r>
+      <w:r>
+        <w:rPr>
+          <w:lang w:val="es-ES"/>
+        </w:rPr>
         <w:t>SELECT PED.num_pedido, PED.importe, PROD.descripcion</w:t>
       </w:r>
     </w:p>
     <w:p>
       <w:pPr>
-        <w:pStyle w:val="Prrafodelista"/>
-        <w:rPr>
-          <w:lang w:val="es-ES"/>
-        </w:rPr>
-      </w:pPr>
-      <w:r>
-        <w:rPr>
-          <w:lang w:val="es-ES"/>
+        <w:pStyle w:val="ListParagraph"/>
+        <w:rPr>
+          <w:lang w:val="en-US"/>
+        </w:rPr>
+      </w:pPr>
+      <w:r>
+        <w:rPr>
+          <w:lang w:val="en-US"/>
         </w:rPr>
         <w:t>FROM pedidos PED</w:t>
       </w:r>
     </w:p>
     <w:p>
       <w:pPr>
-        <w:pStyle w:val="Prrafodelista"/>
-        <w:rPr>
-          <w:lang w:val="es-ES"/>
-        </w:rPr>
-      </w:pPr>
-      <w:r>
-        <w:rPr>
-          <w:lang w:val="es-ES"/>
+        <w:pStyle w:val="ListParagraph"/>
+        <w:rPr>
+          <w:lang w:val="en-US"/>
+        </w:rPr>
+      </w:pPr>
+      <w:r>
+        <w:rPr>
+          <w:lang w:val="en-US"/>
         </w:rPr>
         <w:t>JOIN productos PROD ON ((PED.producto = PROD.id_producto) AND (PED.fab =  PROD.id_fab))</w:t>
       </w:r>
     </w:p>
     <w:p>
       <w:pPr>
-        <w:pStyle w:val="Prrafodelista"/>
-        <w:rPr>
-          <w:lang w:val="es-ES"/>
-        </w:rPr>
-      </w:pPr>
-    </w:p>
-    <w:p>
-      <w:pPr>
-        <w:pStyle w:val="Prrafodelista"/>
+        <w:pStyle w:val="ListParagraph"/>
+        <w:rPr>
+          <w:lang w:val="en-US"/>
+        </w:rPr>
+      </w:pPr>
+    </w:p>
+    <w:p>
+      <w:pPr>
+        <w:pStyle w:val="ListParagraph"/>
         <w:numPr>
           <w:ilvl w:val="0"/>
           <w:numId w:val="2"/>
@@ -596,55 +839,73 @@
         <w:rPr>
           <w:lang w:val="es-ES"/>
         </w:rPr>
+        <w:t>Listar número de pedido, importe, nombre del vendedor que tomó el pedido y nombre del cliente que lo solicitó. Mostrar sólo los importes desde 25.000</w:t>
+      </w:r>
+      <w:r>
+        <w:rPr>
+          <w:lang w:val="es-ES"/>
+        </w:rPr>
+        <w:br/>
+      </w:r>
+      <w:r>
+        <w:rPr>
+          <w:lang w:val="es-ES"/>
+        </w:rPr>
         <w:lastRenderedPageBreak/>
+        <w:br/>
+      </w:r>
+      <w:r>
+        <w:rPr>
+          <w:lang w:val="es-ES"/>
+        </w:rPr>
         <w:t>SELECT PED.num_pedido, PED.importe, RV.nombre, C.empresa</w:t>
       </w:r>
     </w:p>
     <w:p>
       <w:pPr>
-        <w:pStyle w:val="Prrafodelista"/>
-        <w:rPr>
-          <w:lang w:val="es-ES"/>
-        </w:rPr>
-      </w:pPr>
-      <w:r>
-        <w:rPr>
-          <w:lang w:val="es-ES"/>
+        <w:pStyle w:val="ListParagraph"/>
+        <w:rPr>
+          <w:lang w:val="en-US"/>
+        </w:rPr>
+      </w:pPr>
+      <w:r>
+        <w:rPr>
+          <w:lang w:val="en-US"/>
         </w:rPr>
         <w:t>FROM pedidos PED</w:t>
       </w:r>
     </w:p>
     <w:p>
       <w:pPr>
-        <w:pStyle w:val="Prrafodelista"/>
-        <w:rPr>
-          <w:lang w:val="es-ES"/>
-        </w:rPr>
-      </w:pPr>
-      <w:r>
-        <w:rPr>
-          <w:lang w:val="es-ES"/>
+        <w:pStyle w:val="ListParagraph"/>
+        <w:rPr>
+          <w:lang w:val="en-US"/>
+        </w:rPr>
+      </w:pPr>
+      <w:r>
+        <w:rPr>
+          <w:lang w:val="en-US"/>
         </w:rPr>
         <w:t>JOIN repventas RV ON (PED.rep = RV.num_empl)</w:t>
       </w:r>
     </w:p>
     <w:p>
       <w:pPr>
-        <w:pStyle w:val="Prrafodelista"/>
-        <w:rPr>
-          <w:lang w:val="es-ES"/>
-        </w:rPr>
-      </w:pPr>
-      <w:r>
-        <w:rPr>
-          <w:lang w:val="es-ES"/>
+        <w:pStyle w:val="ListParagraph"/>
+        <w:rPr>
+          <w:lang w:val="en-US"/>
+        </w:rPr>
+      </w:pPr>
+      <w:r>
+        <w:rPr>
+          <w:lang w:val="en-US"/>
         </w:rPr>
         <w:t>JOIN clientes C ON (PED.clie = C.num_clie)</w:t>
       </w:r>
     </w:p>
     <w:p>
       <w:pPr>
-        <w:pStyle w:val="Prrafodelista"/>
+        <w:pStyle w:val="ListParagraph"/>
         <w:rPr>
           <w:lang w:val="es-ES"/>
         </w:rPr>
@@ -658,15 +919,15 @@
     </w:p>
     <w:p>
       <w:pPr>
-        <w:pStyle w:val="Prrafodelista"/>
-        <w:rPr>
-          <w:lang w:val="es-ES"/>
-        </w:rPr>
-      </w:pPr>
-    </w:p>
-    <w:p>
-      <w:pPr>
-        <w:pStyle w:val="Prrafodelista"/>
+        <w:pStyle w:val="ListParagraph"/>
+        <w:rPr>
+          <w:lang w:val="es-ES"/>
+        </w:rPr>
+      </w:pPr>
+    </w:p>
+    <w:p>
+      <w:pPr>
+        <w:pStyle w:val="ListParagraph"/>
         <w:numPr>
           <w:ilvl w:val="0"/>
           <w:numId w:val="2"/>
@@ -679,48 +940,66 @@
         <w:rPr>
           <w:lang w:val="es-ES"/>
         </w:rPr>
+        <w:t>Mostrar el nombre y las ventas de cada vendedor y la ciudad de su oficina</w:t>
+      </w:r>
+      <w:r>
+        <w:rPr>
+          <w:lang w:val="es-ES"/>
+        </w:rPr>
+        <w:br/>
+      </w:r>
+      <w:r>
+        <w:rPr>
+          <w:lang w:val="es-ES"/>
+        </w:rPr>
+        <w:br/>
+      </w:r>
+      <w:r>
+        <w:rPr>
+          <w:lang w:val="es-ES"/>
+        </w:rPr>
         <w:t>SELECT RV.nombre, RV.ventas, OF.ciudad</w:t>
       </w:r>
     </w:p>
     <w:p>
       <w:pPr>
-        <w:pStyle w:val="Prrafodelista"/>
-        <w:rPr>
-          <w:lang w:val="es-ES"/>
-        </w:rPr>
-      </w:pPr>
-      <w:r>
-        <w:rPr>
-          <w:lang w:val="es-ES"/>
+        <w:pStyle w:val="ListParagraph"/>
+        <w:rPr>
+          <w:lang w:val="en-US"/>
+        </w:rPr>
+      </w:pPr>
+      <w:r>
+        <w:rPr>
+          <w:lang w:val="en-US"/>
         </w:rPr>
         <w:t>FROM repventas RV</w:t>
       </w:r>
     </w:p>
     <w:p>
       <w:pPr>
-        <w:pStyle w:val="Prrafodelista"/>
-        <w:rPr>
-          <w:lang w:val="es-ES"/>
-        </w:rPr>
-      </w:pPr>
-      <w:r>
-        <w:rPr>
-          <w:lang w:val="es-ES"/>
+        <w:pStyle w:val="ListParagraph"/>
+        <w:rPr>
+          <w:lang w:val="en-US"/>
+        </w:rPr>
+      </w:pPr>
+      <w:r>
+        <w:rPr>
+          <w:lang w:val="en-US"/>
         </w:rPr>
         <w:t>JOIN oficinas OF ON (RV.oficina_rep = OF.oficina)</w:t>
       </w:r>
     </w:p>
     <w:p>
       <w:pPr>
-        <w:pStyle w:val="Prrafodelista"/>
-        <w:rPr>
-          <w:lang w:val="es-ES"/>
-        </w:rPr>
-      </w:pPr>
-    </w:p>
-    <w:p>
-      <w:pPr>
-        <w:pStyle w:val="Prrafodelista"/>
+        <w:pStyle w:val="ListParagraph"/>
+        <w:rPr>
+          <w:lang w:val="en-US"/>
+        </w:rPr>
+      </w:pPr>
+    </w:p>
+    <w:p>
+      <w:pPr>
+        <w:pStyle w:val="ListParagraph"/>
         <w:numPr>
           <w:ilvl w:val="0"/>
           <w:numId w:val="2"/>
@@ -733,40 +1012,58 @@
         <w:rPr>
           <w:lang w:val="es-ES"/>
         </w:rPr>
+        <w:t>Listar el nombre de los vendedores con una cuota superior a la de su director. Mostrar la cuota de ambos titulando las columnas como "cuota vendedor" y "cuota director".</w:t>
+      </w:r>
+      <w:r>
+        <w:rPr>
+          <w:lang w:val="es-ES"/>
+        </w:rPr>
+        <w:br/>
+      </w:r>
+      <w:r>
+        <w:rPr>
+          <w:lang w:val="es-ES"/>
+        </w:rPr>
+        <w:br/>
+      </w:r>
+      <w:r>
+        <w:rPr>
+          <w:lang w:val="es-ES"/>
+        </w:rPr>
         <w:t>SELECT RV.nombre, RV.cuota AS "cuota vendedor", DIR.cuota AS "cuota director"</w:t>
       </w:r>
     </w:p>
     <w:p>
       <w:pPr>
-        <w:pStyle w:val="Prrafodelista"/>
-        <w:rPr>
-          <w:lang w:val="es-ES"/>
-        </w:rPr>
-      </w:pPr>
-      <w:r>
-        <w:rPr>
-          <w:lang w:val="es-ES"/>
+        <w:pStyle w:val="ListParagraph"/>
+        <w:rPr>
+          <w:lang w:val="en-US"/>
+        </w:rPr>
+      </w:pPr>
+      <w:r>
+        <w:rPr>
+          <w:lang w:val="en-US"/>
         </w:rPr>
         <w:t>FROM repventas RV</w:t>
       </w:r>
     </w:p>
     <w:p>
       <w:pPr>
-        <w:pStyle w:val="Prrafodelista"/>
-        <w:rPr>
-          <w:lang w:val="es-ES"/>
-        </w:rPr>
-      </w:pPr>
-      <w:r>
-        <w:rPr>
-          <w:lang w:val="es-ES"/>
+        <w:pStyle w:val="ListParagraph"/>
+        <w:rPr>
+          <w:lang w:val="en-US"/>
+        </w:rPr>
+      </w:pPr>
+      <w:r>
+        <w:rPr>
+          <w:lang w:val="en-US"/>
         </w:rPr>
         <w:t>JOIN repventas DIR ON (RV.director = DIR.num_empl)</w:t>
       </w:r>
     </w:p>
     <w:p>
       <w:pPr>
-        <w:pStyle w:val="Prrafodelista"/>
+        <w:pStyle w:val="ListParagraph"/>
         <w:rPr>
           <w:lang w:val="es-ES"/>
         </w:rPr>
@@ -780,15 +1077,15 @@
     </w:p>
     <w:p>
       <w:pPr>
-        <w:pStyle w:val="Prrafodelista"/>
-        <w:rPr>
-          <w:lang w:val="es-ES"/>
-        </w:rPr>
-      </w:pPr>
-    </w:p>
-    <w:p>
-      <w:pPr>
-        <w:pStyle w:val="Prrafodelista"/>
+        <w:pStyle w:val="ListParagraph"/>
+        <w:rPr>
+          <w:lang w:val="es-ES"/>
+        </w:rPr>
+      </w:pPr>
+    </w:p>
+    <w:p>
+      <w:pPr>
+        <w:pStyle w:val="ListParagraph"/>
         <w:numPr>
           <w:ilvl w:val="0"/>
           <w:numId w:val="2"/>
@@ -801,90 +1098,108 @@
         <w:rPr>
           <w:lang w:val="es-ES"/>
         </w:rPr>
+        <w:t>Listar los vendedores que trabajan en diferentes oficinas que sus directores. Mostrar el nombre y la ciudad para los vendedores y también para los directores, titulando las columnas como "nombre vendedor", "ciudad vendedor", "nombre director", "ciudad director".</w:t>
+      </w:r>
+      <w:r>
+        <w:rPr>
+          <w:lang w:val="es-ES"/>
+        </w:rPr>
+        <w:br/>
+      </w:r>
+      <w:r>
+        <w:rPr>
+          <w:lang w:val="es-ES"/>
+        </w:rPr>
+        <w:br/>
+      </w:r>
+      <w:r>
+        <w:rPr>
+          <w:lang w:val="es-ES"/>
+        </w:rPr>
         <w:t>SELECT RV.nombre AS "nombre vendedor", OF.ciudad AS "ciudad vendedor", DIR.nombre AS "nombre director", OFDIR.ciudad AS "ciudad director"</w:t>
       </w:r>
     </w:p>
     <w:p>
       <w:pPr>
-        <w:pStyle w:val="Prrafodelista"/>
-        <w:rPr>
-          <w:lang w:val="es-ES"/>
-        </w:rPr>
-      </w:pPr>
-      <w:r>
-        <w:rPr>
-          <w:lang w:val="es-ES"/>
+        <w:pStyle w:val="ListParagraph"/>
+        <w:rPr>
+          <w:lang w:val="en-US"/>
+        </w:rPr>
+      </w:pPr>
+      <w:r>
+        <w:rPr>
+          <w:lang w:val="en-US"/>
         </w:rPr>
         <w:t>FROM repventas RV</w:t>
       </w:r>
     </w:p>
     <w:p>
       <w:pPr>
-        <w:pStyle w:val="Prrafodelista"/>
-        <w:rPr>
-          <w:lang w:val="es-ES"/>
-        </w:rPr>
-      </w:pPr>
-      <w:r>
-        <w:rPr>
-          <w:lang w:val="es-ES"/>
+        <w:pStyle w:val="ListParagraph"/>
+        <w:rPr>
+          <w:lang w:val="en-US"/>
+        </w:rPr>
+      </w:pPr>
+      <w:r>
+        <w:rPr>
+          <w:lang w:val="en-US"/>
         </w:rPr>
         <w:t>JOIN repventas DIR ON (RV.director = DIR.num_empl)</w:t>
       </w:r>
     </w:p>
     <w:p>
       <w:pPr>
-        <w:pStyle w:val="Prrafodelista"/>
-        <w:rPr>
-          <w:lang w:val="es-ES"/>
-        </w:rPr>
-      </w:pPr>
-      <w:r>
-        <w:rPr>
-          <w:lang w:val="es-ES"/>
+        <w:pStyle w:val="ListParagraph"/>
+        <w:rPr>
+          <w:lang w:val="en-US"/>
+        </w:rPr>
+      </w:pPr>
+      <w:r>
+        <w:rPr>
+          <w:lang w:val="en-US"/>
         </w:rPr>
         <w:t>JOIN oficinas OF ON (RV.oficina_rep = OF.oficina)</w:t>
       </w:r>
     </w:p>
     <w:p>
       <w:pPr>
-        <w:pStyle w:val="Prrafodelista"/>
-        <w:rPr>
-          <w:lang w:val="es-ES"/>
-        </w:rPr>
-      </w:pPr>
-      <w:r>
-        <w:rPr>
-          <w:lang w:val="es-ES"/>
+        <w:pStyle w:val="ListParagraph"/>
+        <w:rPr>
+          <w:lang w:val="en-US"/>
+        </w:rPr>
+      </w:pPr>
+      <w:r>
+        <w:rPr>
+          <w:lang w:val="en-US"/>
         </w:rPr>
         <w:t>JOIN oficinas OFDIR ON (DIR.oficina_rep = OFDIR.oficina)</w:t>
       </w:r>
     </w:p>
     <w:p>
       <w:pPr>
-        <w:pStyle w:val="Prrafodelista"/>
-        <w:rPr>
-          <w:lang w:val="es-ES"/>
-        </w:rPr>
-      </w:pPr>
-      <w:r>
-        <w:rPr>
-          <w:lang w:val="es-ES"/>
+        <w:pStyle w:val="ListParagraph"/>
+        <w:rPr>
+          <w:lang w:val="en-US"/>
+        </w:rPr>
+      </w:pPr>
+      <w:r>
+        <w:rPr>
+          <w:lang w:val="en-US"/>
         </w:rPr>
         <w:t>WHERE RV.oficina_rep &lt;&gt; DIR.oficina_rep</w:t>
       </w:r>
     </w:p>
     <w:p>
       <w:pPr>
-        <w:pStyle w:val="Prrafodelista"/>
-        <w:rPr>
-          <w:lang w:val="es-ES"/>
-        </w:rPr>
-      </w:pPr>
-    </w:p>
-    <w:p>
-      <w:pPr>
-        <w:pStyle w:val="Prrafodelista"/>
+        <w:pStyle w:val="ListParagraph"/>
+        <w:rPr>
+          <w:lang w:val="en-US"/>
+        </w:rPr>
+      </w:pPr>
+    </w:p>
+    <w:p>
+      <w:pPr>
+        <w:pStyle w:val="ListParagraph"/>
         <w:numPr>
           <w:ilvl w:val="0"/>
           <w:numId w:val="2"/>
@@ -897,12 +1212,30 @@
         <w:rPr>
           <w:lang w:val="es-ES"/>
         </w:rPr>
+        <w:t>Listar el nombre de los vendedores y las ciudades en que trabajan. Incluir los vendedores que no tienen asignada una oficina.</w:t>
+      </w:r>
+      <w:r>
+        <w:rPr>
+          <w:lang w:val="es-ES"/>
+        </w:rPr>
+        <w:br/>
+      </w:r>
+      <w:r>
+        <w:rPr>
+          <w:lang w:val="es-ES"/>
+        </w:rPr>
+        <w:br/>
+      </w:r>
+      <w:r>
+        <w:rPr>
+          <w:lang w:val="es-ES"/>
+        </w:rPr>
         <w:t>SELECT RV.nombre, OF.ciudad</w:t>
       </w:r>
     </w:p>
     <w:p>
       <w:pPr>
-        <w:pStyle w:val="Prrafodelista"/>
+        <w:pStyle w:val="ListParagraph"/>
         <w:rPr>
           <w:lang w:val="es-ES"/>
         </w:rPr>
@@ -916,14 +1249,14 @@
     </w:p>
     <w:p>
       <w:pPr>
-        <w:pStyle w:val="Prrafodelista"/>
-        <w:rPr>
-          <w:lang w:val="es-ES"/>
-        </w:rPr>
-      </w:pPr>
-      <w:r>
-        <w:rPr>
-          <w:lang w:val="es-ES"/>
+        <w:pStyle w:val="ListParagraph"/>
+        <w:rPr>
+          <w:lang w:val="en-US"/>
+        </w:rPr>
+      </w:pPr>
+      <w:r>
+        <w:rPr>
+          <w:lang w:val="en-US"/>
         </w:rPr>
         <w:t>FULL JOIN oficinas OF ON (RV.oficina_rep = OF.oficina)</w:t>
       </w:r>
@@ -950,7 +1283,7 @@
     </w:p>
     <w:p>
       <w:pPr>
-        <w:pStyle w:val="Prrafodelista"/>
+        <w:pStyle w:val="ListParagraph"/>
         <w:numPr>
           <w:ilvl w:val="0"/>
           <w:numId w:val="3"/>
@@ -963,12 +1296,30 @@
         <w:rPr>
           <w:lang w:val="es-ES"/>
         </w:rPr>
+        <w:t>Listar la cuota promedio y las ventas promedio de los vendedores. Titular las columnas como "cuota promedio" y "ventas promedio"</w:t>
+      </w:r>
+      <w:r>
+        <w:rPr>
+          <w:lang w:val="es-ES"/>
+        </w:rPr>
+        <w:br/>
+      </w:r>
+      <w:r>
+        <w:rPr>
+          <w:lang w:val="es-ES"/>
+        </w:rPr>
+        <w:br/>
+      </w:r>
+      <w:r>
+        <w:rPr>
+          <w:lang w:val="es-ES"/>
+        </w:rPr>
         <w:t>SELECT AVG(RV.cuota) AS "cuota promedio", AVG(RV.ventas) AS "ventas promedio"</w:t>
       </w:r>
     </w:p>
     <w:p>
       <w:pPr>
-        <w:pStyle w:val="Prrafodelista"/>
+        <w:pStyle w:val="ListParagraph"/>
         <w:rPr>
           <w:lang w:val="es-ES"/>
         </w:rPr>
@@ -982,83 +1333,93 @@
     </w:p>
     <w:p>
       <w:pPr>
-        <w:pStyle w:val="Prrafodelista"/>
-        <w:rPr>
-          <w:lang w:val="es-ES"/>
-        </w:rPr>
-      </w:pPr>
-    </w:p>
-    <w:p>
-      <w:pPr>
-        <w:pStyle w:val="Prrafodelista"/>
+        <w:pStyle w:val="ListParagraph"/>
+        <w:rPr>
+          <w:lang w:val="es-ES"/>
+        </w:rPr>
+      </w:pPr>
+    </w:p>
+    <w:p>
+      <w:pPr>
+        <w:pStyle w:val="ListParagraph"/>
         <w:numPr>
           <w:ilvl w:val="0"/>
           <w:numId w:val="3"/>
         </w:numPr>
         <w:rPr>
-          <w:lang w:val="es-ES"/>
-        </w:rPr>
-      </w:pPr>
-      <w:r>
-        <w:rPr>
-          <w:lang w:val="es-ES"/>
+          <w:lang w:val="en-US"/>
+        </w:rPr>
+      </w:pPr>
+      <w:r>
+        <w:lastRenderedPageBreak/>
+        <w:t>Listar el monto total de los pedidos aceptados por Bill Adams. Titular la columna como "monto total".</w:t>
+      </w:r>
+      <w:r>
+        <w:br/>
+      </w:r>
+      <w:r>
+        <w:br/>
+      </w:r>
+      <w:r>
+        <w:rPr>
+          <w:lang w:val="en-US"/>
         </w:rPr>
         <w:t>SELECT SUM(PED.importe) AS "monto total"</w:t>
       </w:r>
     </w:p>
     <w:p>
       <w:pPr>
-        <w:pStyle w:val="Prrafodelista"/>
-        <w:rPr>
-          <w:lang w:val="es-ES"/>
-        </w:rPr>
-      </w:pPr>
-      <w:r>
-        <w:rPr>
-          <w:lang w:val="es-ES"/>
+        <w:pStyle w:val="ListParagraph"/>
+        <w:rPr>
+          <w:lang w:val="en-US"/>
+        </w:rPr>
+      </w:pPr>
+      <w:r>
+        <w:rPr>
+          <w:lang w:val="en-US"/>
         </w:rPr>
         <w:t>FROM pedidos PED</w:t>
       </w:r>
     </w:p>
     <w:p>
       <w:pPr>
-        <w:pStyle w:val="Prrafodelista"/>
-        <w:rPr>
-          <w:lang w:val="es-ES"/>
-        </w:rPr>
-      </w:pPr>
-      <w:r>
-        <w:rPr>
-          <w:lang w:val="es-ES"/>
+        <w:pStyle w:val="ListParagraph"/>
+        <w:rPr>
+          <w:lang w:val="en-US"/>
+        </w:rPr>
+      </w:pPr>
+      <w:r>
+        <w:rPr>
+          <w:lang w:val="en-US"/>
         </w:rPr>
         <w:t>JOIN repventas RV ON (PED.rep = RV.num_empl)</w:t>
       </w:r>
     </w:p>
     <w:p>
       <w:pPr>
-        <w:pStyle w:val="Prrafodelista"/>
-        <w:rPr>
-          <w:lang w:val="es-ES"/>
-        </w:rPr>
-      </w:pPr>
-      <w:r>
-        <w:rPr>
-          <w:lang w:val="es-ES"/>
+        <w:pStyle w:val="ListParagraph"/>
+        <w:rPr>
+          <w:lang w:val="en-US"/>
+        </w:rPr>
+      </w:pPr>
+      <w:r>
+        <w:rPr>
+          <w:lang w:val="en-US"/>
         </w:rPr>
         <w:t>WHERE RV.nombre LIKE 'Bill Adams'</w:t>
       </w:r>
     </w:p>
     <w:p>
       <w:pPr>
-        <w:pStyle w:val="Prrafodelista"/>
-        <w:rPr>
-          <w:lang w:val="es-ES"/>
-        </w:rPr>
-      </w:pPr>
-    </w:p>
-    <w:p>
-      <w:pPr>
-        <w:pStyle w:val="Prrafodelista"/>
+        <w:pStyle w:val="ListParagraph"/>
+        <w:rPr>
+          <w:lang w:val="en-US"/>
+        </w:rPr>
+      </w:pPr>
+    </w:p>
+    <w:p>
+      <w:pPr>
+        <w:pStyle w:val="ListParagraph"/>
         <w:numPr>
           <w:ilvl w:val="0"/>
           <w:numId w:val="3"/>
@@ -1071,12 +1432,30 @@
         <w:rPr>
           <w:lang w:val="es-ES"/>
         </w:rPr>
+        <w:t>Listar las cuotas mínima y máxima asignadas a los vendedores. Titular las columnas "cuota min" y "cuota max" respectivamente.</w:t>
+      </w:r>
+      <w:r>
+        <w:rPr>
+          <w:lang w:val="es-ES"/>
+        </w:rPr>
+        <w:br/>
+      </w:r>
+      <w:r>
+        <w:rPr>
+          <w:lang w:val="es-ES"/>
+        </w:rPr>
+        <w:br/>
+      </w:r>
+      <w:r>
+        <w:rPr>
+          <w:lang w:val="es-ES"/>
+        </w:rPr>
         <w:t>SELECT MIN(RV.cuota) AS "cuota min", MAX(RV.cuota) AS "cuota max"</w:t>
       </w:r>
     </w:p>
     <w:p>
       <w:pPr>
-        <w:pStyle w:val="Prrafodelista"/>
+        <w:pStyle w:val="ListParagraph"/>
         <w:rPr>
           <w:lang w:val="es-ES"/>
         </w:rPr>
@@ -1090,15 +1469,15 @@
     </w:p>
     <w:p>
       <w:pPr>
-        <w:pStyle w:val="Prrafodelista"/>
-        <w:rPr>
-          <w:lang w:val="es-ES"/>
-        </w:rPr>
-      </w:pPr>
-    </w:p>
-    <w:p>
-      <w:pPr>
-        <w:pStyle w:val="Prrafodelista"/>
+        <w:pStyle w:val="ListParagraph"/>
+        <w:rPr>
+          <w:lang w:val="es-ES"/>
+        </w:rPr>
+      </w:pPr>
+    </w:p>
+    <w:p>
+      <w:pPr>
+        <w:pStyle w:val="ListParagraph"/>
         <w:numPr>
           <w:ilvl w:val="0"/>
           <w:numId w:val="3"/>
@@ -1111,12 +1490,30 @@
         <w:rPr>
           <w:lang w:val="es-ES"/>
         </w:rPr>
+        <w:t>Listar la fecha de pedido más antigua.</w:t>
+      </w:r>
+      <w:r>
+        <w:rPr>
+          <w:lang w:val="es-ES"/>
+        </w:rPr>
+        <w:br/>
+      </w:r>
+      <w:r>
+        <w:rPr>
+          <w:lang w:val="es-ES"/>
+        </w:rPr>
+        <w:br/>
+      </w:r>
+      <w:r>
+        <w:rPr>
+          <w:lang w:val="es-ES"/>
+        </w:rPr>
         <w:t>SELECT MIN(PED.fecha_pedido)</w:t>
       </w:r>
     </w:p>
     <w:p>
       <w:pPr>
-        <w:pStyle w:val="Prrafodelista"/>
+        <w:pStyle w:val="ListParagraph"/>
         <w:rPr>
           <w:lang w:val="es-ES"/>
         </w:rPr>
@@ -1130,15 +1527,15 @@
     </w:p>
     <w:p>
       <w:pPr>
-        <w:pStyle w:val="Prrafodelista"/>
-        <w:rPr>
-          <w:lang w:val="es-ES"/>
-        </w:rPr>
-      </w:pPr>
-    </w:p>
-    <w:p>
-      <w:pPr>
-        <w:pStyle w:val="Prrafodelista"/>
+        <w:pStyle w:val="ListParagraph"/>
+        <w:rPr>
+          <w:lang w:val="es-ES"/>
+        </w:rPr>
+      </w:pPr>
+    </w:p>
+    <w:p>
+      <w:pPr>
+        <w:pStyle w:val="ListParagraph"/>
         <w:numPr>
           <w:ilvl w:val="0"/>
           <w:numId w:val="3"/>
@@ -1151,12 +1548,30 @@
         <w:rPr>
           <w:lang w:val="es-ES"/>
         </w:rPr>
+        <w:t>Mostrar el mejor rendimiento de ventas de todos los vendedores. Mostrar el dato como "mejor rendimiento".</w:t>
+      </w:r>
+      <w:r>
+        <w:rPr>
+          <w:lang w:val="es-ES"/>
+        </w:rPr>
+        <w:br/>
+      </w:r>
+      <w:r>
+        <w:rPr>
+          <w:lang w:val="es-ES"/>
+        </w:rPr>
+        <w:br/>
+      </w:r>
+      <w:r>
+        <w:rPr>
+          <w:lang w:val="es-ES"/>
+        </w:rPr>
         <w:t>SELECT MAX(100 * (RV.ventas / RV.cuota)) AS "mejor rendimiento"</w:t>
       </w:r>
     </w:p>
     <w:p>
       <w:pPr>
-        <w:pStyle w:val="Prrafodelista"/>
+        <w:pStyle w:val="ListParagraph"/>
         <w:rPr>
           <w:lang w:val="es-ES"/>
         </w:rPr>
@@ -1170,15 +1585,15 @@
     </w:p>
     <w:p>
       <w:pPr>
-        <w:pStyle w:val="Prrafodelista"/>
-        <w:rPr>
-          <w:lang w:val="es-ES"/>
-        </w:rPr>
-      </w:pPr>
-    </w:p>
-    <w:p>
-      <w:pPr>
-        <w:pStyle w:val="Prrafodelista"/>
+        <w:pStyle w:val="ListParagraph"/>
+        <w:rPr>
+          <w:lang w:val="es-ES"/>
+        </w:rPr>
+      </w:pPr>
+    </w:p>
+    <w:p>
+      <w:pPr>
+        <w:pStyle w:val="ListParagraph"/>
         <w:numPr>
           <w:ilvl w:val="0"/>
           <w:numId w:val="3"/>
@@ -1191,12 +1606,30 @@
         <w:rPr>
           <w:lang w:val="es-ES"/>
         </w:rPr>
+        <w:t>¿Cuántos vendedores superan su cuota de ventas?</w:t>
+      </w:r>
+      <w:r>
+        <w:rPr>
+          <w:lang w:val="es-ES"/>
+        </w:rPr>
+        <w:br/>
+      </w:r>
+      <w:r>
+        <w:rPr>
+          <w:lang w:val="es-ES"/>
+        </w:rPr>
+        <w:br/>
+      </w:r>
+      <w:r>
+        <w:rPr>
+          <w:lang w:val="es-ES"/>
+        </w:rPr>
         <w:t>SELECT COUNT(*)</w:t>
       </w:r>
     </w:p>
     <w:p>
       <w:pPr>
-        <w:pStyle w:val="Prrafodelista"/>
+        <w:pStyle w:val="ListParagraph"/>
         <w:rPr>
           <w:lang w:val="es-ES"/>
         </w:rPr>
@@ -1210,7 +1643,7 @@
     </w:p>
     <w:p>
       <w:pPr>
-        <w:pStyle w:val="Prrafodelista"/>
+        <w:pStyle w:val="ListParagraph"/>
         <w:rPr>
           <w:lang w:val="es-ES"/>
         </w:rPr>
@@ -1221,29 +1654,43 @@
         </w:rPr>
         <w:t>WHERE RV.ventas &gt; RV.cuota</w:t>
       </w:r>
-    </w:p>
-    <w:p>
-      <w:pPr>
-        <w:pStyle w:val="Prrafodelista"/>
+      <w:r>
+        <w:rPr>
+          <w:lang w:val="es-ES"/>
+        </w:rPr>
+        <w:br/>
+      </w:r>
+    </w:p>
+    <w:p>
+      <w:pPr>
+        <w:pStyle w:val="ListParagraph"/>
         <w:numPr>
           <w:ilvl w:val="0"/>
           <w:numId w:val="3"/>
         </w:numPr>
         <w:rPr>
-          <w:lang w:val="es-ES"/>
-        </w:rPr>
-      </w:pPr>
-      <w:r>
-        <w:rPr>
-          <w:lang w:val="es-ES"/>
-        </w:rPr>
-        <w:lastRenderedPageBreak/>
+          <w:lang w:val="en-US"/>
+        </w:rPr>
+      </w:pPr>
+      <w:r>
+        <w:t>¿Cuantos títulos diferentes tienen los vendedores?</w:t>
+      </w:r>
+      <w:r>
+        <w:br/>
+      </w:r>
+      <w:r>
+        <w:br/>
+      </w:r>
+      <w:r>
+        <w:rPr>
+          <w:lang w:val="en-US"/>
+        </w:rPr>
         <w:t>SELECT COUNT(DISTINCT RV.titulo)</w:t>
       </w:r>
     </w:p>
     <w:p>
       <w:pPr>
-        <w:pStyle w:val="Prrafodelista"/>
+        <w:pStyle w:val="ListParagraph"/>
         <w:rPr>
           <w:lang w:val="es-ES"/>
         </w:rPr>
@@ -1257,15 +1704,15 @@
     </w:p>
     <w:p>
       <w:pPr>
-        <w:pStyle w:val="Prrafodelista"/>
-        <w:rPr>
-          <w:lang w:val="es-ES"/>
-        </w:rPr>
-      </w:pPr>
-    </w:p>
-    <w:p>
-      <w:pPr>
-        <w:pStyle w:val="Prrafodelista"/>
+        <w:pStyle w:val="ListParagraph"/>
+        <w:rPr>
+          <w:lang w:val="es-ES"/>
+        </w:rPr>
+      </w:pPr>
+    </w:p>
+    <w:p>
+      <w:pPr>
+        <w:pStyle w:val="ListParagraph"/>
         <w:numPr>
           <w:ilvl w:val="0"/>
           <w:numId w:val="3"/>
@@ -1278,12 +1725,30 @@
         <w:rPr>
           <w:lang w:val="es-ES"/>
         </w:rPr>
+        <w:t>Listar el número de empleado e importe medio de pedido para cada vendedor. Mostrar los resultados como "empleado" y "promedio"</w:t>
+      </w:r>
+      <w:r>
+        <w:rPr>
+          <w:lang w:val="es-ES"/>
+        </w:rPr>
+        <w:br/>
+      </w:r>
+      <w:r>
+        <w:rPr>
+          <w:lang w:val="es-ES"/>
+        </w:rPr>
+        <w:br/>
+      </w:r>
+      <w:r>
+        <w:rPr>
+          <w:lang w:val="es-ES"/>
+        </w:rPr>
         <w:t>SELECT RV.num_empl AS "empleado", AVG(PED.importe) AS "promedio"</w:t>
       </w:r>
     </w:p>
     <w:p>
       <w:pPr>
-        <w:pStyle w:val="Prrafodelista"/>
+        <w:pStyle w:val="ListParagraph"/>
         <w:rPr>
           <w:lang w:val="es-ES"/>
         </w:rPr>
@@ -1297,21 +1762,21 @@
     </w:p>
     <w:p>
       <w:pPr>
-        <w:pStyle w:val="Prrafodelista"/>
-        <w:rPr>
-          <w:lang w:val="es-ES"/>
-        </w:rPr>
-      </w:pPr>
-      <w:r>
-        <w:rPr>
-          <w:lang w:val="es-ES"/>
+        <w:pStyle w:val="ListParagraph"/>
+        <w:rPr>
+          <w:lang w:val="en-US"/>
+        </w:rPr>
+      </w:pPr>
+      <w:r>
+        <w:rPr>
+          <w:lang w:val="en-US"/>
         </w:rPr>
         <w:t>JOIN pedidos PED ON (RV.num_empl = PED.rep)</w:t>
       </w:r>
     </w:p>
     <w:p>
       <w:pPr>
-        <w:pStyle w:val="Prrafodelista"/>
+        <w:pStyle w:val="ListParagraph"/>
         <w:rPr>
           <w:lang w:val="es-ES"/>
         </w:rPr>
@@ -1325,15 +1790,15 @@
     </w:p>
     <w:p>
       <w:pPr>
-        <w:pStyle w:val="Prrafodelista"/>
-        <w:rPr>
-          <w:lang w:val="es-ES"/>
-        </w:rPr>
-      </w:pPr>
-    </w:p>
-    <w:p>
-      <w:pPr>
-        <w:pStyle w:val="Prrafodelista"/>
+        <w:pStyle w:val="ListParagraph"/>
+        <w:rPr>
+          <w:lang w:val="es-ES"/>
+        </w:rPr>
+      </w:pPr>
+    </w:p>
+    <w:p>
+      <w:pPr>
+        <w:pStyle w:val="ListParagraph"/>
         <w:numPr>
           <w:ilvl w:val="0"/>
           <w:numId w:val="3"/>
@@ -1346,28 +1811,45 @@
         <w:rPr>
           <w:lang w:val="es-ES"/>
         </w:rPr>
+        <w:t>¿Cuántos vendedores están asignados a cada oficina? (Mostrar número de oficina y cant. de vendedores)</w:t>
+      </w:r>
+      <w:r>
+        <w:rPr>
+          <w:lang w:val="es-ES"/>
+        </w:rPr>
+        <w:br/>
+      </w:r>
+      <w:r>
+        <w:rPr>
+          <w:lang w:val="es-ES"/>
+        </w:rPr>
+        <w:br/>
+      </w:r>
+      <w:r>
+        <w:rPr>
+          <w:lang w:val="es-ES"/>
+        </w:rPr>
         <w:t xml:space="preserve">SELECT oficina_rep, COUNT(*) </w:t>
       </w:r>
     </w:p>
     <w:p>
       <w:pPr>
-        <w:pStyle w:val="Prrafodelista"/>
-        <w:rPr>
-          <w:lang w:val="es-ES"/>
-        </w:rPr>
-      </w:pPr>
-      <w:bookmarkStart w:id="0" w:name="_GoBack"/>
-      <w:bookmarkEnd w:id="0"/>
-      <w:r>
-        <w:rPr>
-          <w:lang w:val="es-ES"/>
-        </w:rPr>
+        <w:pStyle w:val="ListParagraph"/>
+        <w:rPr>
+          <w:lang w:val="es-ES"/>
+        </w:rPr>
+      </w:pPr>
+      <w:r>
+        <w:rPr>
+          <w:lang w:val="es-ES"/>
+        </w:rPr>
+        <w:lastRenderedPageBreak/>
         <w:t xml:space="preserve">FROM repventas </w:t>
       </w:r>
     </w:p>
     <w:p>
       <w:pPr>
-        <w:pStyle w:val="Prrafodelista"/>
+        <w:pStyle w:val="ListParagraph"/>
         <w:rPr>
           <w:lang w:val="es-ES"/>
         </w:rPr>
@@ -1377,6 +1859,285 @@
           <w:lang w:val="es-ES"/>
         </w:rPr>
         <w:t>GROUP BY oficina_rep</w:t>
+      </w:r>
+      <w:r>
+        <w:rPr>
+          <w:lang w:val="es-ES"/>
+        </w:rPr>
+        <w:br/>
+      </w:r>
+    </w:p>
+    <w:p>
+      <w:pPr>
+        <w:pStyle w:val="ListParagraph"/>
+        <w:numPr>
+          <w:ilvl w:val="0"/>
+          <w:numId w:val="3"/>
+        </w:numPr>
+        <w:rPr>
+          <w:lang w:val="es-ES"/>
+        </w:rPr>
+      </w:pPr>
+      <w:r>
+        <w:rPr>
+          <w:lang w:val="es-ES"/>
+        </w:rPr>
+        <w:t>Mostrar el monto total de pedidos por cada cliente y por cada vendedor. Las columnas resultado deben mostrarse como 'Vendedor' 'Cliente' 'Total Pedidos'.</w:t>
+      </w:r>
+      <w:r>
+        <w:rPr>
+          <w:lang w:val="es-ES"/>
+        </w:rPr>
+        <w:br/>
+      </w:r>
+      <w:r>
+        <w:rPr>
+          <w:lang w:val="es-ES"/>
+        </w:rPr>
+        <w:br/>
+      </w:r>
+      <w:r>
+        <w:rPr>
+          <w:lang w:val="es-ES"/>
+        </w:rPr>
+        <w:t xml:space="preserve">SELECT RV.num_empl AS 'Vendedor', </w:t>
+      </w:r>
+      <w:r>
+        <w:rPr>
+          <w:lang w:val="en-US"/>
+        </w:rPr>
+        <w:t>C.num_clie AS 'Cliente',</w:t>
+      </w:r>
+      <w:r>
+        <w:rPr>
+          <w:lang w:val="en-US"/>
+        </w:rPr>
+        <w:t xml:space="preserve"> </w:t>
+      </w:r>
+      <w:r>
+        <w:rPr>
+          <w:lang w:val="es-ES"/>
+        </w:rPr>
+        <w:t>SUM(P.importe) AS 'Total Pedidos'</w:t>
+      </w:r>
+    </w:p>
+    <w:p>
+      <w:pPr>
+        <w:pStyle w:val="ListParagraph"/>
+        <w:rPr>
+          <w:lang w:val="es-ES"/>
+        </w:rPr>
+      </w:pPr>
+      <w:r>
+        <w:rPr>
+          <w:lang w:val="es-ES"/>
+        </w:rPr>
+        <w:t>FROM REPVENTAS RV</w:t>
+      </w:r>
+    </w:p>
+    <w:p>
+      <w:pPr>
+        <w:pStyle w:val="ListParagraph"/>
+        <w:rPr>
+          <w:lang w:val="en-US"/>
+        </w:rPr>
+      </w:pPr>
+      <w:r>
+        <w:rPr>
+          <w:lang w:val="en-US"/>
+        </w:rPr>
+        <w:t>JOIN PEDIDOS P ON RV.num_empl = P.rep</w:t>
+      </w:r>
+    </w:p>
+    <w:p>
+      <w:pPr>
+        <w:pStyle w:val="ListParagraph"/>
+        <w:rPr>
+          <w:lang w:val="en-US"/>
+        </w:rPr>
+      </w:pPr>
+      <w:r>
+        <w:rPr>
+          <w:lang w:val="en-US"/>
+        </w:rPr>
+        <w:t>JOIN CLIENTES C ON P.clie = C.num_clie</w:t>
+      </w:r>
+    </w:p>
+    <w:p>
+      <w:pPr>
+        <w:pStyle w:val="ListParagraph"/>
+        <w:rPr>
+          <w:lang w:val="en-US"/>
+        </w:rPr>
+      </w:pPr>
+      <w:r>
+        <w:rPr>
+          <w:lang w:val="en-US"/>
+        </w:rPr>
+        <w:t>GROUP BY RV.num_empl, C.num_clie</w:t>
+      </w:r>
+      <w:r>
+        <w:rPr>
+          <w:lang w:val="en-US"/>
+        </w:rPr>
+        <w:br/>
+      </w:r>
+    </w:p>
+    <w:p>
+      <w:pPr>
+        <w:pStyle w:val="ListParagraph"/>
+        <w:numPr>
+          <w:ilvl w:val="0"/>
+          <w:numId w:val="3"/>
+        </w:numPr>
+        <w:rPr>
+          <w:lang w:val="en-US"/>
+        </w:rPr>
+      </w:pPr>
+      <w:r>
+        <w:t>Mostrar el código de vendedor y el importe medio promedio para los vendedores que totalizan un importe mayor a 30.000.</w:t>
+      </w:r>
+      <w:r>
+        <w:br/>
+      </w:r>
+      <w:r>
+        <w:br/>
+      </w:r>
+      <w:r>
+        <w:rPr>
+          <w:lang w:val="en-US"/>
+        </w:rPr>
+        <w:t xml:space="preserve">SELECT rep, AVG(importe) </w:t>
+      </w:r>
+      <w:r>
+        <w:rPr>
+          <w:lang w:val="en-US"/>
+        </w:rPr>
+        <w:br/>
+      </w:r>
+      <w:r>
+        <w:rPr>
+          <w:lang w:val="en-US"/>
+        </w:rPr>
+        <w:t xml:space="preserve">FROM pedidos </w:t>
+      </w:r>
+      <w:r>
+        <w:rPr>
+          <w:lang w:val="en-US"/>
+        </w:rPr>
+        <w:br/>
+      </w:r>
+      <w:r>
+        <w:rPr>
+          <w:lang w:val="en-US"/>
+        </w:rPr>
+        <w:t xml:space="preserve">GROUP BY rep </w:t>
+      </w:r>
+      <w:r>
+        <w:rPr>
+          <w:lang w:val="en-US"/>
+        </w:rPr>
+        <w:br/>
+      </w:r>
+      <w:r>
+        <w:rPr>
+          <w:lang w:val="en-US"/>
+        </w:rPr>
+        <w:t>HAVING SUM(importe) &gt; 30000</w:t>
+      </w:r>
+      <w:r>
+        <w:rPr>
+          <w:lang w:val="en-US"/>
+        </w:rPr>
+        <w:br/>
+      </w:r>
+    </w:p>
+    <w:p>
+      <w:pPr>
+        <w:pStyle w:val="ListParagraph"/>
+        <w:numPr>
+          <w:ilvl w:val="0"/>
+          <w:numId w:val="3"/>
+        </w:numPr>
+        <w:rPr>
+          <w:lang w:val="es-ES"/>
+        </w:rPr>
+      </w:pPr>
+      <w:r>
+        <w:rPr>
+          <w:lang w:val="es-ES"/>
+        </w:rPr>
+        <w:t>Para cada oficina, con dos o más vendedores, mostrar la ciudad, el total de cuota y el total de ventas, para los vendedores que trabajan en la oficina. Titular las columnas como "oficina", "total cuota" y "total ventas".</w:t>
+      </w:r>
+      <w:r>
+        <w:rPr>
+          <w:lang w:val="es-ES"/>
+        </w:rPr>
+        <w:br/>
+      </w:r>
+      <w:r>
+        <w:rPr>
+          <w:lang w:val="es-ES"/>
+        </w:rPr>
+        <w:br/>
+      </w:r>
+      <w:r>
+        <w:rPr>
+          <w:lang w:val="es-ES"/>
+        </w:rPr>
+        <w:t xml:space="preserve">SELECT Ofi.ciudad AS oficina, SUM(Rep.cuota) AS 'total cuota', SUM(Rep.ventas) AS 'total ventas' </w:t>
+      </w:r>
+    </w:p>
+    <w:p>
+      <w:pPr>
+        <w:pStyle w:val="ListParagraph"/>
+        <w:rPr>
+          <w:lang w:val="es-ES"/>
+        </w:rPr>
+      </w:pPr>
+      <w:r>
+        <w:rPr>
+          <w:lang w:val="es-ES"/>
+        </w:rPr>
+        <w:t xml:space="preserve">FROM oficinas Ofi </w:t>
+      </w:r>
+      <w:r>
+        <w:rPr>
+          <w:lang w:val="es-ES"/>
+        </w:rPr>
+        <w:br/>
+      </w:r>
+      <w:r>
+        <w:rPr>
+          <w:lang w:val="es-ES"/>
+        </w:rPr>
+        <w:t xml:space="preserve">JOIN repventas Rep ON Ofi.oficina = Rep.oficina_rep </w:t>
+      </w:r>
+    </w:p>
+    <w:p>
+      <w:pPr>
+        <w:pStyle w:val="ListParagraph"/>
+        <w:rPr>
+          <w:lang w:val="en-US"/>
+        </w:rPr>
+      </w:pPr>
+      <w:r>
+        <w:rPr>
+          <w:lang w:val="en-US"/>
+        </w:rPr>
+        <w:t xml:space="preserve">GROUP BY Ofi.ciudad </w:t>
+      </w:r>
+      <w:r>
+        <w:rPr>
+          <w:lang w:val="en-US"/>
+        </w:rPr>
+        <w:br/>
+      </w:r>
+      <w:r>
+        <w:rPr>
+          <w:lang w:val="en-US"/>
+        </w:rPr>
+        <w:t>HAVING COUNT(oficina_rep) &gt;= 2</w:t>
       </w:r>
     </w:p>
     <w:sectPr>
@@ -1390,7 +2151,7 @@
 </file>
 
 <file path=word/numbering.xml><?xml version="1.0" encoding="utf-8"?>
-<w:numbering xmlns:wpc="http://schemas.microsoft.com/office/word/2010/wordprocessingCanvas" xmlns:cx="http://schemas.microsoft.com/office/drawing/2014/chartex" xmlns:cx1="http://schemas.microsoft.com/office/drawing/2015/9/8/chartex" xmlns:mc="http://schemas.openxmlformats.org/markup-compatibility/2006" xmlns:o="urn:schemas-microsoft-com:office:office" xmlns:r="http://schemas.openxmlformats.org/officeDocument/2006/relationships" xmlns:m="http://schemas.openxmlformats.org/officeDocument/2006/math" xmlns:v="urn:schemas-microsoft-com:vml" xmlns:wp14="http://schemas.microsoft.com/office/word/2010/wordprocessingDrawing" xmlns:wp="http://schemas.openxmlformats.org/drawingml/2006/wordprocessingDrawing" xmlns:w10="urn:schemas-microsoft-com:office:word" xmlns:w="http://schemas.openxmlformats.org/wordprocessingml/2006/main" xmlns:w14="http://schemas.microsoft.com/office/word/2010/wordml" xmlns:w15="http://schemas.microsoft.com/office/word/2012/wordml" xmlns:w16se="http://schemas.microsoft.com/office/word/2015/wordml/symex" xmlns:wpg="http://schemas.microsoft.com/office/word/2010/wordprocessingGroup" xmlns:wpi="http://schemas.microsoft.com/office/word/2010/wordprocessingInk" xmlns:wne="http://schemas.microsoft.com/office/word/2006/wordml" xmlns:wps="http://schemas.microsoft.com/office/word/2010/wordprocessingShape" mc:Ignorable="w14 w15 w16se wp14">
+<w:numbering xmlns:wpc="http://schemas.microsoft.com/office/word/2010/wordprocessingCanvas" xmlns:cx="http://schemas.microsoft.com/office/drawing/2014/chartex" xmlns:cx1="http://schemas.microsoft.com/office/drawing/2015/9/8/chartex" xmlns:cx2="http://schemas.microsoft.com/office/drawing/2015/10/21/chartex" xmlns:cx3="http://schemas.microsoft.com/office/drawing/2016/5/9/chartex" xmlns:cx4="http://schemas.microsoft.com/office/drawing/2016/5/10/chartex" xmlns:cx5="http://schemas.microsoft.com/office/drawing/2016/5/11/chartex" xmlns:cx6="http://schemas.microsoft.com/office/drawing/2016/5/12/chartex" xmlns:cx7="http://schemas.microsoft.com/office/drawing/2016/5/13/chartex" xmlns:cx8="http://schemas.microsoft.com/office/drawing/2016/5/14/chartex" xmlns:mc="http://schemas.openxmlformats.org/markup-compatibility/2006" xmlns:aink="http://schemas.microsoft.com/office/drawing/2016/ink" xmlns:am3d="http://schemas.microsoft.com/office/drawing/2017/model3d" xmlns:o="urn:schemas-microsoft-com:office:office" xmlns:oel="http://schemas.microsoft.com/office/2019/extlst" xmlns:r="http://schemas.openxmlformats.org/officeDocument/2006/relationships" xmlns:m="http://schemas.openxmlformats.org/officeDocument/2006/math" xmlns:v="urn:schemas-microsoft-com:vml" xmlns:wp14="http://schemas.microsoft.com/office/word/2010/wordprocessingDrawing" xmlns:wp="http://schemas.openxmlformats.org/drawingml/2006/wordprocessingDrawing" xmlns:w10="urn:schemas-microsoft-com:office:word" xmlns:w="http://schemas.openxmlformats.org/wordprocessingml/2006/main" xmlns:w14="http://schemas.microsoft.com/office/word/2010/wordml" xmlns:w15="http://schemas.microsoft.com/office/word/2012/wordml" xmlns:w16cex="http://schemas.microsoft.com/office/word/2018/wordml/cex" xmlns:w16cid="http://schemas.microsoft.com/office/word/2016/wordml/cid" xmlns:w16="http://schemas.microsoft.com/office/word/2018/wordml" xmlns:w16du="http://schemas.microsoft.com/office/word/2023/wordml/word16du" xmlns:w16sdtdh="http://schemas.microsoft.com/office/word/2020/wordml/sdtdatahash" xmlns:w16se="http://schemas.microsoft.com/office/word/2015/wordml/symex" xmlns:wpg="http://schemas.microsoft.com/office/word/2010/wordprocessingGroup" xmlns:wpi="http://schemas.microsoft.com/office/word/2010/wordprocessingInk" xmlns:wne="http://schemas.microsoft.com/office/word/2006/wordml" xmlns:wps="http://schemas.microsoft.com/office/word/2010/wordprocessingShape" mc:Ignorable="w14 w15 w16se w16cid w16 w16cex w16sdtdh w16du wp14">
   <w:abstractNum w:abstractNumId="0" w15:restartNumberingAfterBreak="0">
     <w:nsid w:val="13AF5E82"/>
     <w:multiLevelType w:val="hybridMultilevel"/>
@@ -1658,20 +2419,20 @@
       </w:pPr>
     </w:lvl>
   </w:abstractNum>
-  <w:num w:numId="1">
+  <w:num w:numId="1" w16cid:durableId="1602100577">
     <w:abstractNumId w:val="0"/>
   </w:num>
-  <w:num w:numId="2">
+  <w:num w:numId="2" w16cid:durableId="1498158218">
     <w:abstractNumId w:val="2"/>
   </w:num>
-  <w:num w:numId="3">
+  <w:num w:numId="3" w16cid:durableId="2100128308">
     <w:abstractNumId w:val="1"/>
   </w:num>
 </w:numbering>
 </file>
 
 <file path=word/styles.xml><?xml version="1.0" encoding="utf-8"?>
-<w:styles xmlns:mc="http://schemas.openxmlformats.org/markup-compatibility/2006" xmlns:r="http://schemas.openxmlformats.org/officeDocument/2006/relationships" xmlns:w="http://schemas.openxmlformats.org/wordprocessingml/2006/main" xmlns:w14="http://schemas.microsoft.com/office/word/2010/wordml" xmlns:w15="http://schemas.microsoft.com/office/word/2012/wordml" xmlns:w16se="http://schemas.microsoft.com/office/word/2015/wordml/symex" mc:Ignorable="w14 w15 w16se">
+<w:styles xmlns:mc="http://schemas.openxmlformats.org/markup-compatibility/2006" xmlns:r="http://schemas.openxmlformats.org/officeDocument/2006/relationships" xmlns:w="http://schemas.openxmlformats.org/wordprocessingml/2006/main" xmlns:w14="http://schemas.microsoft.com/office/word/2010/wordml" xmlns:w15="http://schemas.microsoft.com/office/word/2012/wordml" xmlns:w16cex="http://schemas.microsoft.com/office/word/2018/wordml/cex" xmlns:w16cid="http://schemas.microsoft.com/office/word/2016/wordml/cid" xmlns:w16="http://schemas.microsoft.com/office/word/2018/wordml" xmlns:w16du="http://schemas.microsoft.com/office/word/2023/wordml/word16du" xmlns:w16sdtdh="http://schemas.microsoft.com/office/word/2020/wordml/sdtdatahash" xmlns:w16se="http://schemas.microsoft.com/office/word/2015/wordml/symex" mc:Ignorable="w14 w15 w16se w16cid w16 w16cex w16sdtdh w16du">
   <w:docDefaults>
     <w:rPrDefault>
       <w:rPr>
@@ -1687,7 +2448,7 @@
       </w:pPr>
     </w:pPrDefault>
   </w:docDefaults>
-  <w:latentStyles w:defLockedState="0" w:defUIPriority="99" w:defSemiHidden="0" w:defUnhideWhenUsed="0" w:defQFormat="0" w:count="371">
+  <w:latentStyles w:defLockedState="0" w:defUIPriority="99" w:defSemiHidden="0" w:defUnhideWhenUsed="0" w:defQFormat="0" w:count="376">
     <w:lsdException w:name="Normal" w:uiPriority="0" w:qFormat="1"/>
     <w:lsdException w:name="heading 1" w:uiPriority="9" w:qFormat="1"/>
     <w:lsdException w:name="heading 2" w:semiHidden="1" w:uiPriority="9" w:unhideWhenUsed="1" w:qFormat="1"/>
@@ -2059,18 +2820,23 @@
     <w:lsdException w:name="List Table 5 Dark Accent 6" w:uiPriority="50"/>
     <w:lsdException w:name="List Table 6 Colorful Accent 6" w:uiPriority="51"/>
     <w:lsdException w:name="List Table 7 Colorful Accent 6" w:uiPriority="52"/>
+    <w:lsdException w:name="Mention" w:semiHidden="1" w:unhideWhenUsed="1"/>
+    <w:lsdException w:name="Smart Hyperlink" w:semiHidden="1" w:unhideWhenUsed="1"/>
+    <w:lsdException w:name="Hashtag" w:semiHidden="1" w:unhideWhenUsed="1"/>
+    <w:lsdException w:name="Unresolved Mention" w:semiHidden="1" w:unhideWhenUsed="1"/>
+    <w:lsdException w:name="Smart Link" w:semiHidden="1" w:unhideWhenUsed="1"/>
   </w:latentStyles>
   <w:style w:type="paragraph" w:default="1" w:styleId="Normal">
     <w:name w:val="Normal"/>
     <w:qFormat/>
   </w:style>
-  <w:style w:type="character" w:default="1" w:styleId="Fuentedeprrafopredeter">
+  <w:style w:type="character" w:default="1" w:styleId="DefaultParagraphFont">
     <w:name w:val="Default Paragraph Font"/>
     <w:uiPriority w:val="1"/>
     <w:semiHidden/>
     <w:unhideWhenUsed/>
   </w:style>
-  <w:style w:type="table" w:default="1" w:styleId="Tablanormal">
+  <w:style w:type="table" w:default="1" w:styleId="TableNormal">
     <w:name w:val="Normal Table"/>
     <w:uiPriority w:val="99"/>
     <w:semiHidden/>
@@ -2085,13 +2851,13 @@
       </w:tblCellMar>
     </w:tblPr>
   </w:style>
-  <w:style w:type="numbering" w:default="1" w:styleId="Sinlista">
+  <w:style w:type="numbering" w:default="1" w:styleId="NoList">
     <w:name w:val="No List"/>
     <w:uiPriority w:val="99"/>
     <w:semiHidden/>
     <w:unhideWhenUsed/>
   </w:style>
-  <w:style w:type="paragraph" w:styleId="Prrafodelista">
+  <w:style w:type="paragraph" w:styleId="ListParagraph">
     <w:name w:val="List Paragraph"/>
     <w:basedOn w:val="Normal"/>
     <w:uiPriority w:val="34"/>

</xml_diff>

<commit_message>
Se actualizo el documento de Lan Times, falta solamente la consulta avanzada
</commit_message>
<xml_diff>
--- a/MultiDB/Lan Times MultiDB.docx
+++ b/MultiDB/Lan Times MultiDB.docx
@@ -564,12 +564,12 @@
       <w:pPr>
         <w:pStyle w:val="ListParagraph"/>
         <w:rPr>
-          <w:lang w:val="es-ES"/>
-        </w:rPr>
-      </w:pPr>
-      <w:r>
-        <w:rPr>
-          <w:lang w:val="es-ES"/>
+          <w:lang w:val="en-US"/>
+        </w:rPr>
+      </w:pPr>
+      <w:r>
+        <w:rPr>
+          <w:lang w:val="en-US"/>
         </w:rPr>
         <w:t>FROM repventas</w:t>
       </w:r>
@@ -1237,12 +1237,12 @@
       <w:pPr>
         <w:pStyle w:val="ListParagraph"/>
         <w:rPr>
-          <w:lang w:val="es-ES"/>
-        </w:rPr>
-      </w:pPr>
-      <w:r>
-        <w:rPr>
-          <w:lang w:val="es-ES"/>
+          <w:lang w:val="en-US"/>
+        </w:rPr>
+      </w:pPr>
+      <w:r>
+        <w:rPr>
+          <w:lang w:val="en-US"/>
         </w:rPr>
         <w:t>FROM repventas RV</w:t>
       </w:r>
@@ -1750,12 +1750,12 @@
       <w:pPr>
         <w:pStyle w:val="ListParagraph"/>
         <w:rPr>
-          <w:lang w:val="es-ES"/>
-        </w:rPr>
-      </w:pPr>
-      <w:r>
-        <w:rPr>
-          <w:lang w:val="es-ES"/>
+          <w:lang w:val="en-US"/>
+        </w:rPr>
+      </w:pPr>
+      <w:r>
+        <w:rPr>
+          <w:lang w:val="en-US"/>
         </w:rPr>
         <w:t>FROM repventas RV</w:t>
       </w:r>
@@ -1836,12 +1836,12 @@
       <w:pPr>
         <w:pStyle w:val="ListParagraph"/>
         <w:rPr>
-          <w:lang w:val="es-ES"/>
-        </w:rPr>
-      </w:pPr>
-      <w:r>
-        <w:rPr>
-          <w:lang w:val="es-ES"/>
+          <w:lang w:val="en-US"/>
+        </w:rPr>
+      </w:pPr>
+      <w:r>
+        <w:rPr>
+          <w:lang w:val="en-US"/>
         </w:rPr>
         <w:lastRenderedPageBreak/>
         <w:t xml:space="preserve">FROM repventas </w:t>
@@ -1851,18 +1851,18 @@
       <w:pPr>
         <w:pStyle w:val="ListParagraph"/>
         <w:rPr>
-          <w:lang w:val="es-ES"/>
-        </w:rPr>
-      </w:pPr>
-      <w:r>
-        <w:rPr>
-          <w:lang w:val="es-ES"/>
+          <w:lang w:val="en-US"/>
+        </w:rPr>
+      </w:pPr>
+      <w:r>
+        <w:rPr>
+          <w:lang w:val="en-US"/>
         </w:rPr>
         <w:t>GROUP BY oficina_rep</w:t>
       </w:r>
       <w:r>
         <w:rPr>
-          <w:lang w:val="es-ES"/>
+          <w:lang w:val="en-US"/>
         </w:rPr>
         <w:br/>
       </w:r>
@@ -2092,25 +2092,20 @@
       <w:pPr>
         <w:pStyle w:val="ListParagraph"/>
         <w:rPr>
-          <w:lang w:val="es-ES"/>
-        </w:rPr>
-      </w:pPr>
-      <w:r>
-        <w:rPr>
-          <w:lang w:val="es-ES"/>
+          <w:lang w:val="en-US"/>
+        </w:rPr>
+      </w:pPr>
+      <w:r>
+        <w:rPr>
+          <w:lang w:val="en-US"/>
         </w:rPr>
         <w:t xml:space="preserve">FROM oficinas Ofi </w:t>
       </w:r>
       <w:r>
         <w:rPr>
-          <w:lang w:val="es-ES"/>
-        </w:rPr>
-        <w:br/>
-      </w:r>
-      <w:r>
-        <w:rPr>
-          <w:lang w:val="es-ES"/>
-        </w:rPr>
+          <w:lang w:val="en-US"/>
+        </w:rPr>
+        <w:br/>
         <w:t xml:space="preserve">JOIN repventas Rep ON Ofi.oficina = Rep.oficina_rep </w:t>
       </w:r>
     </w:p>
@@ -2138,6 +2133,735 @@
           <w:lang w:val="en-US"/>
         </w:rPr>
         <w:t>HAVING COUNT(oficina_rep) &gt;= 2</w:t>
+      </w:r>
+    </w:p>
+    <w:p>
+      <w:pPr>
+        <w:ind w:left="708" w:hanging="708"/>
+        <w:jc w:val="center"/>
+        <w:rPr>
+          <w:b/>
+          <w:bCs/>
+          <w:i/>
+          <w:iCs/>
+          <w:u w:val="single"/>
+          <w:lang w:val="en-US"/>
+        </w:rPr>
+      </w:pPr>
+      <w:r>
+        <w:rPr>
+          <w:b/>
+          <w:bCs/>
+          <w:i/>
+          <w:iCs/>
+          <w:u w:val="single"/>
+          <w:lang w:val="en-US"/>
+        </w:rPr>
+        <w:t>Subconsultas</w:t>
+      </w:r>
+    </w:p>
+    <w:p>
+      <w:pPr>
+        <w:pStyle w:val="ListParagraph"/>
+        <w:numPr>
+          <w:ilvl w:val="0"/>
+          <w:numId w:val="4"/>
+        </w:numPr>
+      </w:pPr>
+      <w:r>
+        <w:t>Listar c</w:t>
+      </w:r>
+      <w:r>
+        <w:t>iudad de las oficinas donde el objetivo de ventas excede a la suma de las cuotas de los vendedores individuales que trabajan en la misma</w:t>
+      </w:r>
+      <w:r>
+        <w:br/>
+      </w:r>
+      <w:r>
+        <w:br/>
+      </w:r>
+      <w:r>
+        <w:t>SELECT O.ciudad</w:t>
+      </w:r>
+    </w:p>
+    <w:p>
+      <w:pPr>
+        <w:pStyle w:val="ListParagraph"/>
+      </w:pPr>
+      <w:r>
+        <w:t>FROM oficinas O</w:t>
+      </w:r>
+      <w:r>
+        <w:br/>
+        <w:t>WHERE O.objetiv</w:t>
+      </w:r>
+      <w:r>
+        <w:t xml:space="preserve">o </w:t>
+      </w:r>
+      <w:r>
+        <w:t>&gt;</w:t>
+      </w:r>
+      <w:r>
+        <w:t xml:space="preserve"> (</w:t>
+      </w:r>
+      <w:r>
+        <w:br/>
+        <w:t>SELECT SUM(REVE.cuota)</w:t>
+      </w:r>
+    </w:p>
+    <w:p>
+      <w:pPr>
+        <w:pStyle w:val="ListParagraph"/>
+      </w:pPr>
+      <w:r>
+        <w:t>FROM repventas REVE</w:t>
+      </w:r>
+    </w:p>
+    <w:p>
+      <w:pPr>
+        <w:pStyle w:val="ListParagraph"/>
+        <w:rPr>
+          <w:lang w:val="en-US"/>
+        </w:rPr>
+      </w:pPr>
+      <w:r>
+        <w:rPr>
+          <w:lang w:val="en-US"/>
+        </w:rPr>
+        <w:t xml:space="preserve">WHERE REVE.oficina_rep </w:t>
+      </w:r>
+      <w:r>
+        <w:rPr>
+          <w:lang w:val="en-US"/>
+        </w:rPr>
+        <w:t>= O.oficina</w:t>
+      </w:r>
+    </w:p>
+    <w:p>
+      <w:pPr>
+        <w:pStyle w:val="ListParagraph"/>
+        <w:rPr>
+          <w:lang w:val="en-US"/>
+        </w:rPr>
+      </w:pPr>
+      <w:r>
+        <w:rPr>
+          <w:lang w:val="en-US"/>
+        </w:rPr>
+        <w:t>)</w:t>
+      </w:r>
+    </w:p>
+    <w:p>
+      <w:pPr>
+        <w:pStyle w:val="ListParagraph"/>
+        <w:rPr>
+          <w:lang w:val="en-US"/>
+        </w:rPr>
+      </w:pPr>
+    </w:p>
+    <w:p>
+      <w:pPr>
+        <w:pStyle w:val="ListParagraph"/>
+        <w:numPr>
+          <w:ilvl w:val="0"/>
+          <w:numId w:val="4"/>
+        </w:numPr>
+      </w:pPr>
+      <w:r>
+        <w:t>Listar e</w:t>
+      </w:r>
+      <w:r>
+        <w:t>l nombre de los vendedores cuyas cuotas son iguales o superiores al objetivo de la oficina de ventas de Atlanta</w:t>
+      </w:r>
+      <w:r>
+        <w:br/>
+      </w:r>
+      <w:r>
+        <w:br/>
+      </w:r>
+      <w:r>
+        <w:t>SELECT RV.nombre</w:t>
+      </w:r>
+    </w:p>
+    <w:p>
+      <w:pPr>
+        <w:pStyle w:val="ListParagraph"/>
+        <w:rPr>
+          <w:lang w:val="en-US"/>
+        </w:rPr>
+      </w:pPr>
+      <w:r>
+        <w:rPr>
+          <w:lang w:val="en-US"/>
+        </w:rPr>
+        <w:lastRenderedPageBreak/>
+        <w:t>FROM repventas RV</w:t>
+      </w:r>
+      <w:r>
+        <w:rPr>
+          <w:lang w:val="en-US"/>
+        </w:rPr>
+        <w:br/>
+        <w:t>WHERE RV.cuota &gt;= (</w:t>
+      </w:r>
+      <w:r>
+        <w:rPr>
+          <w:lang w:val="en-US"/>
+        </w:rPr>
+        <w:br/>
+        <w:t>SLEECT OF.objetivo</w:t>
+      </w:r>
+      <w:r>
+        <w:rPr>
+          <w:lang w:val="en-US"/>
+        </w:rPr>
+        <w:br/>
+        <w:t>FROM oficinas OF</w:t>
+      </w:r>
+      <w:r>
+        <w:rPr>
+          <w:lang w:val="en-US"/>
+        </w:rPr>
+        <w:br/>
+        <w:t>WHERE OF.ciudad LIKE ‘Atlanta’)</w:t>
+      </w:r>
+      <w:r>
+        <w:rPr>
+          <w:lang w:val="en-US"/>
+        </w:rPr>
+        <w:br/>
+      </w:r>
+    </w:p>
+    <w:p>
+      <w:pPr>
+        <w:pStyle w:val="ListParagraph"/>
+        <w:numPr>
+          <w:ilvl w:val="0"/>
+          <w:numId w:val="4"/>
+        </w:numPr>
+      </w:pPr>
+      <w:r>
+        <w:t>Mostrar la e</w:t>
+      </w:r>
+      <w:r>
+        <w:t>mpresa de todos los clientes atendidos por Bill Adams</w:t>
+      </w:r>
+      <w:r>
+        <w:br/>
+      </w:r>
+      <w:r>
+        <w:br/>
+      </w:r>
+      <w:r>
+        <w:t>SELECT empresa</w:t>
+      </w:r>
+    </w:p>
+    <w:p>
+      <w:pPr>
+        <w:pStyle w:val="ListParagraph"/>
+        <w:rPr>
+          <w:lang w:val="en-US"/>
+        </w:rPr>
+      </w:pPr>
+      <w:r>
+        <w:rPr>
+          <w:lang w:val="en-US"/>
+        </w:rPr>
+        <w:t>FROM clientes</w:t>
+      </w:r>
+    </w:p>
+    <w:p>
+      <w:pPr>
+        <w:pStyle w:val="ListParagraph"/>
+        <w:rPr>
+          <w:lang w:val="en-US"/>
+        </w:rPr>
+      </w:pPr>
+      <w:r>
+        <w:rPr>
+          <w:lang w:val="en-US"/>
+        </w:rPr>
+        <w:t>WHERE re</w:t>
+      </w:r>
+      <w:r>
+        <w:rPr>
+          <w:lang w:val="en-US"/>
+        </w:rPr>
+        <w:t>p</w:t>
+      </w:r>
+      <w:r>
+        <w:rPr>
+          <w:lang w:val="en-US"/>
+        </w:rPr>
+        <w:t>_clie</w:t>
+      </w:r>
+      <w:r>
+        <w:rPr>
+          <w:lang w:val="en-US"/>
+        </w:rPr>
+        <w:t xml:space="preserve"> = (</w:t>
+      </w:r>
+    </w:p>
+    <w:p>
+      <w:pPr>
+        <w:pStyle w:val="ListParagraph"/>
+        <w:rPr>
+          <w:lang w:val="en-US"/>
+        </w:rPr>
+      </w:pPr>
+      <w:r>
+        <w:rPr>
+          <w:lang w:val="en-US"/>
+        </w:rPr>
+        <w:t>SELECT num_empl</w:t>
+      </w:r>
+    </w:p>
+    <w:p>
+      <w:pPr>
+        <w:pStyle w:val="ListParagraph"/>
+        <w:rPr>
+          <w:lang w:val="en-US"/>
+        </w:rPr>
+      </w:pPr>
+      <w:r>
+        <w:rPr>
+          <w:lang w:val="en-US"/>
+        </w:rPr>
+        <w:t>FROM repventas</w:t>
+      </w:r>
+    </w:p>
+    <w:p>
+      <w:pPr>
+        <w:pStyle w:val="ListParagraph"/>
+        <w:rPr>
+          <w:lang w:val="en-US"/>
+        </w:rPr>
+      </w:pPr>
+      <w:r>
+        <w:rPr>
+          <w:lang w:val="en-US"/>
+        </w:rPr>
+        <w:t>WHERE nombre LIKE ‘Bill Adams’)</w:t>
+      </w:r>
+      <w:r>
+        <w:rPr>
+          <w:lang w:val="en-US"/>
+        </w:rPr>
+        <w:br/>
+      </w:r>
+    </w:p>
+    <w:p>
+      <w:pPr>
+        <w:pStyle w:val="ListParagraph"/>
+        <w:numPr>
+          <w:ilvl w:val="0"/>
+          <w:numId w:val="4"/>
+        </w:numPr>
+      </w:pPr>
+      <w:r>
+        <w:t>Listar l</w:t>
+      </w:r>
+      <w:r>
+        <w:t>a descripcion y el stock de todos los productos del fabricante ACI para los cuales las existencias superan a las existencias del producto ACI-41004</w:t>
+      </w:r>
+      <w:r>
+        <w:br/>
+      </w:r>
+      <w:r>
+        <w:br/>
+      </w:r>
+      <w:r>
+        <w:t>SELECT descripcion, existencias</w:t>
+      </w:r>
+    </w:p>
+    <w:p>
+      <w:pPr>
+        <w:pStyle w:val="ListParagraph"/>
+        <w:rPr>
+          <w:lang w:val="en-US"/>
+        </w:rPr>
+      </w:pPr>
+      <w:r>
+        <w:rPr>
+          <w:lang w:val="en-US"/>
+        </w:rPr>
+        <w:t>FROM productos</w:t>
+      </w:r>
+    </w:p>
+    <w:p>
+      <w:pPr>
+        <w:pStyle w:val="ListParagraph"/>
+        <w:rPr>
+          <w:lang w:val="en-US"/>
+        </w:rPr>
+      </w:pPr>
+      <w:r>
+        <w:rPr>
+          <w:lang w:val="en-US"/>
+        </w:rPr>
+        <w:t>WHERE id_fab LIKE ‘</w:t>
+      </w:r>
+      <w:r>
+        <w:rPr>
+          <w:lang w:val="en-US"/>
+        </w:rPr>
+        <w:t>ACI</w:t>
+      </w:r>
+      <w:r>
+        <w:rPr>
+          <w:lang w:val="en-US"/>
+        </w:rPr>
+        <w:t>’</w:t>
+      </w:r>
+      <w:r>
+        <w:rPr>
+          <w:lang w:val="en-US"/>
+        </w:rPr>
+        <w:t xml:space="preserve"> AND existencias &gt; (</w:t>
+      </w:r>
+    </w:p>
+    <w:p>
+      <w:pPr>
+        <w:pStyle w:val="ListParagraph"/>
+        <w:rPr>
+          <w:lang w:val="en-US"/>
+        </w:rPr>
+      </w:pPr>
+      <w:r>
+        <w:rPr>
+          <w:lang w:val="en-US"/>
+        </w:rPr>
+        <w:t>SELECT existencias</w:t>
+      </w:r>
+    </w:p>
+    <w:p>
+      <w:pPr>
+        <w:pStyle w:val="ListParagraph"/>
+        <w:rPr>
+          <w:lang w:val="en-US"/>
+        </w:rPr>
+      </w:pPr>
+      <w:r>
+        <w:rPr>
+          <w:lang w:val="en-US"/>
+        </w:rPr>
+        <w:t>FROM productos</w:t>
+      </w:r>
+    </w:p>
+    <w:p>
+      <w:pPr>
+        <w:pStyle w:val="ListParagraph"/>
+        <w:rPr>
+          <w:lang w:val="en-US"/>
+        </w:rPr>
+      </w:pPr>
+      <w:r>
+        <w:rPr>
+          <w:lang w:val="en-US"/>
+        </w:rPr>
+        <w:t>WHERE id_fab LIKE ‘ACI’ AND id_producto LIKE ‘41004’)</w:t>
+      </w:r>
+    </w:p>
+    <w:p>
+      <w:pPr>
+        <w:pStyle w:val="ListParagraph"/>
+        <w:rPr>
+          <w:lang w:val="en-US"/>
+        </w:rPr>
+      </w:pPr>
+    </w:p>
+    <w:p>
+      <w:pPr>
+        <w:pStyle w:val="ListParagraph"/>
+        <w:numPr>
+          <w:ilvl w:val="0"/>
+          <w:numId w:val="4"/>
+        </w:numPr>
+      </w:pPr>
+      <w:r>
+        <w:t>Listar el nombre de los v</w:t>
+      </w:r>
+      <w:r>
+        <w:t>endedores que no trabajan en las oficinas dirigidas por Larry Fitch (empleado 108)</w:t>
+      </w:r>
+      <w:r>
+        <w:br/>
+      </w:r>
+      <w:r>
+        <w:br/>
+        <w:t>SELECT</w:t>
+      </w:r>
+      <w:r>
+        <w:t xml:space="preserve"> nombre</w:t>
+      </w:r>
+      <w:r>
+        <w:br/>
+        <w:t>FROM repventas</w:t>
+      </w:r>
+      <w:r>
+        <w:br/>
+        <w:t>WHERE oficina_rep &lt;&gt; ALL (</w:t>
+      </w:r>
+      <w:r>
+        <w:br/>
+        <w:t>SELECT oficina_rep</w:t>
+      </w:r>
+      <w:r>
+        <w:br/>
+        <w:t>FROM repventas</w:t>
+      </w:r>
+      <w:r>
+        <w:br/>
+        <w:t>WHERE director = 108</w:t>
+      </w:r>
+      <w:r>
+        <w:br/>
+        <w:t>)</w:t>
+      </w:r>
+      <w:r>
+        <w:br/>
+      </w:r>
+    </w:p>
+    <w:p>
+      <w:pPr>
+        <w:pStyle w:val="ListParagraph"/>
+        <w:numPr>
+          <w:ilvl w:val="0"/>
+          <w:numId w:val="4"/>
+        </w:numPr>
+      </w:pPr>
+      <w:r>
+        <w:t>Mostrar la empresa de todos lo</w:t>
+      </w:r>
+      <w:r>
+        <w:t xml:space="preserve">s clientes que han realizado pedidos entre enero y junio de 1990, del fabricante </w:t>
+      </w:r>
+      <w:r>
+        <w:t>‘</w:t>
+      </w:r>
+      <w:r>
+        <w:t>ACI’, y que los numero de producto comiencen con “4100”</w:t>
+      </w:r>
+      <w:r>
+        <w:br/>
+      </w:r>
+      <w:r>
+        <w:br/>
+      </w:r>
+      <w:r>
+        <w:t>SELECT empresa</w:t>
+      </w:r>
+      <w:r>
+        <w:br/>
+        <w:t>FROM clientes</w:t>
+      </w:r>
+      <w:r>
+        <w:br/>
+        <w:t>WHERE num_clie = ANY (</w:t>
+      </w:r>
+      <w:r>
+        <w:br/>
+        <w:t>SELECT clie</w:t>
+      </w:r>
+      <w:r>
+        <w:br/>
+        <w:t>FROM pedidos</w:t>
+      </w:r>
+      <w:r>
+        <w:br/>
+        <w:t>WHERE (MONTH(fecha_pedido) BETWEEN 1 AND 6) AND YEAR(fecha_pedido) = 1990 AND fab LIKE ‘ACI’ AND producto LIKE ‘4100%’</w:t>
+      </w:r>
+      <w:r>
+        <w:br/>
+      </w:r>
+      <w:r>
+        <w:lastRenderedPageBreak/>
+        <w:t>)</w:t>
+      </w:r>
+      <w:r>
+        <w:br/>
+      </w:r>
+    </w:p>
+    <w:p>
+      <w:pPr>
+        <w:pStyle w:val="ListParagraph"/>
+        <w:numPr>
+          <w:ilvl w:val="0"/>
+          <w:numId w:val="4"/>
+        </w:numPr>
+      </w:pPr>
+      <w:r>
+        <w:t>Listar la d</w:t>
+      </w:r>
+      <w:r>
+        <w:t>escripcion de los productos para los cuales exista al menos un pedido con importe de $25.000 o más</w:t>
+      </w:r>
+      <w:r>
+        <w:br/>
+      </w:r>
+      <w:r>
+        <w:br/>
+      </w:r>
+      <w:r>
+        <w:t>SELECT descripcion</w:t>
+      </w:r>
+    </w:p>
+    <w:p>
+      <w:pPr>
+        <w:pStyle w:val="ListParagraph"/>
+        <w:rPr>
+          <w:lang w:val="en-US"/>
+        </w:rPr>
+      </w:pPr>
+      <w:r>
+        <w:rPr>
+          <w:lang w:val="en-US"/>
+        </w:rPr>
+        <w:t>FORM productos</w:t>
+      </w:r>
+    </w:p>
+    <w:p>
+      <w:pPr>
+        <w:pStyle w:val="ListParagraph"/>
+        <w:rPr>
+          <w:lang w:val="en-US"/>
+        </w:rPr>
+      </w:pPr>
+      <w:r>
+        <w:rPr>
+          <w:lang w:val="en-US"/>
+        </w:rPr>
+        <w:t>WHERE id_fab = ANY (</w:t>
+      </w:r>
+      <w:r>
+        <w:rPr>
+          <w:lang w:val="en-US"/>
+        </w:rPr>
+        <w:br/>
+        <w:t>SELECT fab</w:t>
+      </w:r>
+    </w:p>
+    <w:p>
+      <w:pPr>
+        <w:pStyle w:val="ListParagraph"/>
+        <w:rPr>
+          <w:lang w:val="en-US"/>
+        </w:rPr>
+      </w:pPr>
+      <w:r>
+        <w:rPr>
+          <w:lang w:val="en-US"/>
+        </w:rPr>
+        <w:t>FROM pedidos</w:t>
+      </w:r>
+    </w:p>
+    <w:p>
+      <w:pPr>
+        <w:pStyle w:val="ListParagraph"/>
+        <w:rPr>
+          <w:lang w:val="en-US"/>
+        </w:rPr>
+      </w:pPr>
+      <w:r>
+        <w:rPr>
+          <w:lang w:val="en-US"/>
+        </w:rPr>
+        <w:t>WHERE importe &gt;= 25000</w:t>
+      </w:r>
+      <w:r>
+        <w:rPr>
+          <w:lang w:val="en-US"/>
+        </w:rPr>
+        <w:br/>
+        <w:t>)</w:t>
+      </w:r>
+    </w:p>
+    <w:p>
+      <w:pPr>
+        <w:pStyle w:val="ListParagraph"/>
+        <w:rPr>
+          <w:lang w:val="en-US"/>
+        </w:rPr>
+      </w:pPr>
+      <w:r>
+        <w:rPr>
+          <w:lang w:val="en-US"/>
+        </w:rPr>
+        <w:t>AND id_</w:t>
+      </w:r>
+      <w:r>
+        <w:rPr>
+          <w:lang w:val="en-US"/>
+        </w:rPr>
+        <w:t>producto = ANY (</w:t>
+      </w:r>
+    </w:p>
+    <w:p>
+      <w:pPr>
+        <w:pStyle w:val="ListParagraph"/>
+        <w:rPr>
+          <w:lang w:val="en-US"/>
+        </w:rPr>
+      </w:pPr>
+      <w:r>
+        <w:rPr>
+          <w:lang w:val="en-US"/>
+        </w:rPr>
+        <w:t xml:space="preserve">SELECT </w:t>
+      </w:r>
+      <w:r>
+        <w:rPr>
+          <w:lang w:val="en-US"/>
+        </w:rPr>
+        <w:t>producto</w:t>
+      </w:r>
+    </w:p>
+    <w:p>
+      <w:pPr>
+        <w:pStyle w:val="ListParagraph"/>
+        <w:rPr>
+          <w:lang w:val="en-US"/>
+        </w:rPr>
+      </w:pPr>
+      <w:r>
+        <w:rPr>
+          <w:lang w:val="en-US"/>
+        </w:rPr>
+        <w:t>FROM pedidos</w:t>
+      </w:r>
+    </w:p>
+    <w:p>
+      <w:pPr>
+        <w:pStyle w:val="ListParagraph"/>
+        <w:rPr>
+          <w:lang w:val="en-US"/>
+        </w:rPr>
+      </w:pPr>
+      <w:r>
+        <w:rPr>
+          <w:lang w:val="en-US"/>
+        </w:rPr>
+        <w:t>WHERE importe &gt;= 250</w:t>
+      </w:r>
+      <w:r>
+        <w:rPr>
+          <w:lang w:val="en-US"/>
+        </w:rPr>
+        <w:t>00</w:t>
+      </w:r>
+    </w:p>
+    <w:p>
+      <w:pPr>
+        <w:pStyle w:val="ListParagraph"/>
+        <w:rPr>
+          <w:lang w:val="en-US"/>
+        </w:rPr>
+      </w:pPr>
+      <w:r>
+        <w:rPr>
+          <w:lang w:val="en-US"/>
+        </w:rPr>
+        <w:t>)</w:t>
       </w:r>
     </w:p>
     <w:sectPr>
@@ -2242,6 +2966,95 @@
     </w:lvl>
   </w:abstractNum>
   <w:abstractNum w:abstractNumId="1" w15:restartNumberingAfterBreak="0">
+    <w:nsid w:val="1ABE1C91"/>
+    <w:multiLevelType w:val="hybridMultilevel"/>
+    <w:tmpl w:val="B5AC10F8"/>
+    <w:lvl w:ilvl="0" w:tplc="0409000F">
+      <w:start w:val="1"/>
+      <w:numFmt w:val="decimal"/>
+      <w:lvlText w:val="%1."/>
+      <w:lvlJc w:val="left"/>
+      <w:pPr>
+        <w:ind w:left="720" w:hanging="360"/>
+      </w:pPr>
+      <w:rPr>
+        <w:rFonts w:hint="default"/>
+      </w:rPr>
+    </w:lvl>
+    <w:lvl w:ilvl="1" w:tplc="04090019">
+      <w:start w:val="1"/>
+      <w:numFmt w:val="lowerLetter"/>
+      <w:lvlText w:val="%2."/>
+      <w:lvlJc w:val="left"/>
+      <w:pPr>
+        <w:ind w:left="1440" w:hanging="360"/>
+      </w:pPr>
+    </w:lvl>
+    <w:lvl w:ilvl="2" w:tplc="0409001B" w:tentative="1">
+      <w:start w:val="1"/>
+      <w:numFmt w:val="lowerRoman"/>
+      <w:lvlText w:val="%3."/>
+      <w:lvlJc w:val="right"/>
+      <w:pPr>
+        <w:ind w:left="2160" w:hanging="180"/>
+      </w:pPr>
+    </w:lvl>
+    <w:lvl w:ilvl="3" w:tplc="0409000F" w:tentative="1">
+      <w:start w:val="1"/>
+      <w:numFmt w:val="decimal"/>
+      <w:lvlText w:val="%4."/>
+      <w:lvlJc w:val="left"/>
+      <w:pPr>
+        <w:ind w:left="2880" w:hanging="360"/>
+      </w:pPr>
+    </w:lvl>
+    <w:lvl w:ilvl="4" w:tplc="04090019" w:tentative="1">
+      <w:start w:val="1"/>
+      <w:numFmt w:val="lowerLetter"/>
+      <w:lvlText w:val="%5."/>
+      <w:lvlJc w:val="left"/>
+      <w:pPr>
+        <w:ind w:left="3600" w:hanging="360"/>
+      </w:pPr>
+    </w:lvl>
+    <w:lvl w:ilvl="5" w:tplc="0409001B" w:tentative="1">
+      <w:start w:val="1"/>
+      <w:numFmt w:val="lowerRoman"/>
+      <w:lvlText w:val="%6."/>
+      <w:lvlJc w:val="right"/>
+      <w:pPr>
+        <w:ind w:left="4320" w:hanging="180"/>
+      </w:pPr>
+    </w:lvl>
+    <w:lvl w:ilvl="6" w:tplc="0409000F" w:tentative="1">
+      <w:start w:val="1"/>
+      <w:numFmt w:val="decimal"/>
+      <w:lvlText w:val="%7."/>
+      <w:lvlJc w:val="left"/>
+      <w:pPr>
+        <w:ind w:left="5040" w:hanging="360"/>
+      </w:pPr>
+    </w:lvl>
+    <w:lvl w:ilvl="7" w:tplc="04090019" w:tentative="1">
+      <w:start w:val="1"/>
+      <w:numFmt w:val="lowerLetter"/>
+      <w:lvlText w:val="%8."/>
+      <w:lvlJc w:val="left"/>
+      <w:pPr>
+        <w:ind w:left="5760" w:hanging="360"/>
+      </w:pPr>
+    </w:lvl>
+    <w:lvl w:ilvl="8" w:tplc="0409001B" w:tentative="1">
+      <w:start w:val="1"/>
+      <w:numFmt w:val="lowerRoman"/>
+      <w:lvlText w:val="%9."/>
+      <w:lvlJc w:val="right"/>
+      <w:pPr>
+        <w:ind w:left="6480" w:hanging="180"/>
+      </w:pPr>
+    </w:lvl>
+  </w:abstractNum>
+  <w:abstractNum w:abstractNumId="2" w15:restartNumberingAfterBreak="0">
     <w:nsid w:val="508F358A"/>
     <w:multiLevelType w:val="hybridMultilevel"/>
     <w:tmpl w:val="85544C5C"/>
@@ -2330,7 +3143,7 @@
       </w:pPr>
     </w:lvl>
   </w:abstractNum>
-  <w:abstractNum w:abstractNumId="2" w15:restartNumberingAfterBreak="0">
+  <w:abstractNum w:abstractNumId="3" w15:restartNumberingAfterBreak="0">
     <w:nsid w:val="58B56993"/>
     <w:multiLevelType w:val="hybridMultilevel"/>
     <w:tmpl w:val="99A8342E"/>
@@ -2423,9 +3236,12 @@
     <w:abstractNumId w:val="0"/>
   </w:num>
   <w:num w:numId="2" w16cid:durableId="1498158218">
+    <w:abstractNumId w:val="3"/>
+  </w:num>
+  <w:num w:numId="3" w16cid:durableId="2100128308">
     <w:abstractNumId w:val="2"/>
   </w:num>
-  <w:num w:numId="3" w16cid:durableId="2100128308">
+  <w:num w:numId="4" w16cid:durableId="740373279">
     <w:abstractNumId w:val="1"/>
   </w:num>
 </w:numbering>

</xml_diff>